<commit_message>
Removed CP/RDP structure from BSP
</commit_message>
<xml_diff>
--- a/work/design/specs/BSP.docx
+++ b/work/design/specs/BSP.docx
@@ -166,7 +166,7 @@
               <w:rPr>
                 <w:rtl w:val="0"/>
               </w:rPr>
-              <w:t xml:space="preserve">3</w:t>
+              <w:t xml:space="preserve">5</w:t>
             </w:r>
           </w:p>
         </w:tc>
@@ -248,7 +248,7 @@
               <w:rPr>
                 <w:rtl w:val="0"/>
               </w:rPr>
-              <w:t xml:space="preserve">06.04.18</w:t>
+              <w:t xml:space="preserve">09.04.18</w:t>
             </w:r>
           </w:p>
         </w:tc>
@@ -560,7 +560,7 @@
               <w:rPr>
                 <w:rtl w:val="0"/>
               </w:rPr>
-              <w:t xml:space="preserve">3.2.1</w:t>
+              <w:t xml:space="preserve">3.3</w:t>
             </w:r>
           </w:p>
           <w:p>
@@ -586,7 +586,7 @@
               <w:rPr>
                 <w:rtl w:val="0"/>
               </w:rPr>
-              <w:t xml:space="preserve">3.2.2</w:t>
+              <w:t xml:space="preserve">3.4</w:t>
             </w:r>
           </w:p>
           <w:p>
@@ -612,7 +612,59 @@
               <w:rPr>
                 <w:rtl w:val="0"/>
               </w:rPr>
-              <w:t xml:space="preserve">3.2.3</w:t>
+              <w:t xml:space="preserve">3.4.1</w:t>
+            </w:r>
+          </w:p>
+          <w:p>
+            <w:pPr>
+              <w:keepNext w:val="0"/>
+              <w:keepLines w:val="0"/>
+              <w:widowControl w:val="0"/>
+              <w:pBdr>
+                <w:top w:space="0" w:sz="0" w:val="nil"/>
+                <w:left w:space="0" w:sz="0" w:val="nil"/>
+                <w:bottom w:space="0" w:sz="0" w:val="nil"/>
+                <w:right w:space="0" w:sz="0" w:val="nil"/>
+                <w:between w:space="0" w:sz="0" w:val="nil"/>
+              </w:pBdr>
+              <w:shd w:fill="auto" w:val="clear"/>
+              <w:spacing w:after="0" w:before="0" w:line="276" w:lineRule="auto"/>
+              <w:ind w:left="0" w:right="0" w:firstLine="0"/>
+              <w:contextualSpacing w:val="0"/>
+              <w:jc w:val="left"/>
+              <w:rPr/>
+            </w:pPr>
+            <w:r>
+              <w:rPr>
+                <w:rtl w:val="0"/>
+              </w:rPr>
+              <w:t xml:space="preserve">3.4.1</w:t>
+            </w:r>
+          </w:p>
+          <w:p>
+            <w:pPr>
+              <w:keepNext w:val="0"/>
+              <w:keepLines w:val="0"/>
+              <w:widowControl w:val="0"/>
+              <w:pBdr>
+                <w:top w:space="0" w:sz="0" w:val="nil"/>
+                <w:left w:space="0" w:sz="0" w:val="nil"/>
+                <w:bottom w:space="0" w:sz="0" w:val="nil"/>
+                <w:right w:space="0" w:sz="0" w:val="nil"/>
+                <w:between w:space="0" w:sz="0" w:val="nil"/>
+              </w:pBdr>
+              <w:shd w:fill="auto" w:val="clear"/>
+              <w:spacing w:after="0" w:before="0" w:line="276" w:lineRule="auto"/>
+              <w:ind w:left="0" w:right="0" w:firstLine="0"/>
+              <w:contextualSpacing w:val="0"/>
+              <w:jc w:val="left"/>
+              <w:rPr/>
+            </w:pPr>
+            <w:r>
+              <w:rPr>
+                <w:rtl w:val="0"/>
+              </w:rPr>
+              <w:t xml:space="preserve">3.5</w:t>
             </w:r>
           </w:p>
           <w:p>
@@ -1272,6 +1324,32 @@
               <w:rPr>
                 <w:rtl w:val="0"/>
               </w:rPr>
+              <w:t xml:space="preserve">    Medium Data Packet</w:t>
+            </w:r>
+          </w:p>
+          <w:p>
+            <w:pPr>
+              <w:keepNext w:val="0"/>
+              <w:keepLines w:val="0"/>
+              <w:widowControl w:val="0"/>
+              <w:pBdr>
+                <w:top w:space="0" w:sz="0" w:val="nil"/>
+                <w:left w:space="0" w:sz="0" w:val="nil"/>
+                <w:bottom w:space="0" w:sz="0" w:val="nil"/>
+                <w:right w:space="0" w:sz="0" w:val="nil"/>
+                <w:between w:space="0" w:sz="0" w:val="nil"/>
+              </w:pBdr>
+              <w:shd w:fill="auto" w:val="clear"/>
+              <w:spacing w:after="0" w:before="0" w:line="276" w:lineRule="auto"/>
+              <w:ind w:left="0" w:right="0" w:firstLine="0"/>
+              <w:contextualSpacing w:val="0"/>
+              <w:jc w:val="left"/>
+              <w:rPr/>
+            </w:pPr>
+            <w:r>
+              <w:rPr>
+                <w:rtl w:val="0"/>
+              </w:rPr>
               <w:t xml:space="preserve">    Large Data Packet</w:t>
             </w:r>
           </w:p>
@@ -1298,7 +1376,7 @@
               <w:rPr>
                 <w:rtl w:val="0"/>
               </w:rPr>
-              <w:t xml:space="preserve">        Control Packet</w:t>
+              <w:t xml:space="preserve">    Checksums</w:t>
             </w:r>
           </w:p>
           <w:p>
@@ -1324,7 +1402,7 @@
               <w:rPr>
                 <w:rtl w:val="0"/>
               </w:rPr>
-              <w:t xml:space="preserve">        Raw Data Packet</w:t>
+              <w:t xml:space="preserve">        XOR Checksum</w:t>
             </w:r>
           </w:p>
           <w:p>
@@ -1350,7 +1428,33 @@
               <w:rPr>
                 <w:rtl w:val="0"/>
               </w:rPr>
-              <w:t xml:space="preserve">        Cyclic Redundancy Check (CRC32)</w:t>
+              <w:t xml:space="preserve">        Cyclic Redundancy Check (CRC)</w:t>
+            </w:r>
+          </w:p>
+          <w:p>
+            <w:pPr>
+              <w:keepNext w:val="0"/>
+              <w:keepLines w:val="0"/>
+              <w:widowControl w:val="0"/>
+              <w:pBdr>
+                <w:top w:space="0" w:sz="0" w:val="nil"/>
+                <w:left w:space="0" w:sz="0" w:val="nil"/>
+                <w:bottom w:space="0" w:sz="0" w:val="nil"/>
+                <w:right w:space="0" w:sz="0" w:val="nil"/>
+                <w:between w:space="0" w:sz="0" w:val="nil"/>
+              </w:pBdr>
+              <w:shd w:fill="auto" w:val="clear"/>
+              <w:spacing w:after="0" w:before="0" w:line="276" w:lineRule="auto"/>
+              <w:ind w:left="0" w:right="0" w:firstLine="0"/>
+              <w:contextualSpacing w:val="0"/>
+              <w:jc w:val="left"/>
+              <w:rPr/>
+            </w:pPr>
+            <w:r>
+              <w:rPr>
+                <w:rtl w:val="0"/>
+              </w:rPr>
+              <w:t xml:space="preserve">    Paket Ketten</w:t>
             </w:r>
           </w:p>
           <w:p>
@@ -2050,7 +2154,13 @@
         <w:rPr>
           <w:rtl w:val="0"/>
         </w:rPr>
-        <w:t xml:space="preserve">) aus Metadaten, die dem Konrollfluß sowie Fehlererkennung dienen. Um das Verhältnis von </w:t>
+        <w:t xml:space="preserve">) aus Metadaten, die dem Konrollfluß sowie Fehlererkennung dienen. Diese Metadaten werden als Header am Anfang eines Packetes verschickt und beeinhalten eine Paket Typkennung, eine Paket ID, die Länge der im Packet übermittelten Daten sowie Checksums zur Überprüfung der Paketintegrität. Das Übertragen von Paketen mit variabler Länge ist unsicher, daher haben alle Pakete eine feste Länge und müssen ggf. mit “Füllbytes” aufgefüllt werden. Füllbytes können einen beliebigen Wert haben und werden vom Empfänger ignoriert. Um das Verhältnis von Daten zu Füllbytes zu maximieren</w:t>
+      </w:r>
+      <w:r>
+        <w:rPr>
+          <w:rtl w:val="0"/>
+        </w:rPr>
+        <w:t xml:space="preserve"> werden drei verschiedene Datenpakete genutzt, abhängig von der Länge der </w:t>
       </w:r>
       <w:r>
         <w:rPr>
@@ -2063,39 +2173,7 @@
         <w:rPr>
           <w:rtl w:val="0"/>
         </w:rPr>
-        <w:t xml:space="preserve"> zu Metadaten zu maximieren werden zwei verschiedene Datenpakete genutzt, abhängig von der Länge der </w:t>
-      </w:r>
-      <w:r>
-        <w:rPr>
-          <w:i w:val="1"/>
-          <w:rtl w:val="0"/>
-        </w:rPr>
-        <w:t xml:space="preserve">raw data</w:t>
-      </w:r>
-      <w:r>
-        <w:rPr>
-          <w:rtl w:val="0"/>
-        </w:rPr>
-        <w:t xml:space="preserve">: Small Data Packet (SDP) und Large Data Packet (LDP).</w:t>
-      </w:r>
-      <w:r>
-        <w:br w:type="page"/>
-      </w:r>
-      <w:r>
-        <w:rPr>
-          <w:rtl w:val="0"/>
-        </w:rPr>
-      </w:r>
-    </w:p>
-    <w:p>
-      <w:pPr>
-        <w:contextualSpacing w:val="0"/>
-        <w:rPr/>
-      </w:pPr>
-      <w:r>
-        <w:rPr>
-          <w:rtl w:val="0"/>
-        </w:rPr>
+        <w:t xml:space="preserve">: Small Data Packet (SDP), Medium Data Packet (MDP) und Large Data Packet (LDP).</w:t>
       </w:r>
     </w:p>
     <w:tbl>
@@ -2116,14 +2194,16 @@
         <w:tblLook w:val="0600"/>
       </w:tblPr>
       <w:tblGrid>
-        <w:gridCol w:w="3120"/>
-        <w:gridCol w:w="3120"/>
-        <w:gridCol w:w="3120"/>
+        <w:gridCol w:w="2340"/>
+        <w:gridCol w:w="2340"/>
+        <w:gridCol w:w="2340"/>
+        <w:gridCol w:w="2340"/>
         <w:tblGridChange w:id="0">
           <w:tblGrid>
-            <w:gridCol w:w="3120"/>
-            <w:gridCol w:w="3120"/>
-            <w:gridCol w:w="3120"/>
+            <w:gridCol w:w="2340"/>
+            <w:gridCol w:w="2340"/>
+            <w:gridCol w:w="2340"/>
+            <w:gridCol w:w="2340"/>
           </w:tblGrid>
         </w:tblGridChange>
       </w:tblGrid>
@@ -2247,6 +2327,47 @@
                 <w:b w:val="1"/>
                 <w:rtl w:val="0"/>
               </w:rPr>
+              <w:t xml:space="preserve">MDP</w:t>
+            </w:r>
+          </w:p>
+        </w:tc>
+        <w:tc>
+          <w:tcPr>
+            <w:shd w:fill="auto" w:val="clear"/>
+            <w:tcMar>
+              <w:top w:w="100.0" w:type="dxa"/>
+              <w:left w:w="100.0" w:type="dxa"/>
+              <w:bottom w:w="100.0" w:type="dxa"/>
+              <w:right w:w="100.0" w:type="dxa"/>
+            </w:tcMar>
+            <w:vAlign w:val="top"/>
+          </w:tcPr>
+          <w:p>
+            <w:pPr>
+              <w:keepNext w:val="0"/>
+              <w:keepLines w:val="0"/>
+              <w:widowControl w:val="0"/>
+              <w:pBdr>
+                <w:top w:space="0" w:sz="0" w:val="nil"/>
+                <w:left w:space="0" w:sz="0" w:val="nil"/>
+                <w:bottom w:space="0" w:sz="0" w:val="nil"/>
+                <w:right w:space="0" w:sz="0" w:val="nil"/>
+                <w:between w:space="0" w:sz="0" w:val="nil"/>
+              </w:pBdr>
+              <w:shd w:fill="auto" w:val="clear"/>
+              <w:spacing w:after="0" w:before="0" w:line="240" w:lineRule="auto"/>
+              <w:ind w:left="0" w:right="0" w:firstLine="0"/>
+              <w:contextualSpacing w:val="0"/>
+              <w:jc w:val="center"/>
+              <w:rPr>
+                <w:b w:val="1"/>
+              </w:rPr>
+            </w:pPr>
+            <w:r>
+              <w:rPr>
+                <w:b w:val="1"/>
+                <w:rtl w:val="0"/>
+              </w:rPr>
               <w:t xml:space="preserve">LDP</w:t>
             </w:r>
           </w:p>
@@ -2334,45 +2455,83 @@
               <w:rPr>
                 <w:rtl w:val="0"/>
               </w:rPr>
-              <w:t xml:space="preserve">1 - 15 Bytes</w:t>
-            </w:r>
-          </w:p>
-        </w:tc>
-        <w:tc>
-          <w:tcPr>
-            <w:shd w:fill="auto" w:val="clear"/>
-            <w:tcMar>
-              <w:top w:w="100.0" w:type="dxa"/>
-              <w:left w:w="100.0" w:type="dxa"/>
-              <w:bottom w:w="100.0" w:type="dxa"/>
-              <w:right w:w="100.0" w:type="dxa"/>
-            </w:tcMar>
-            <w:vAlign w:val="top"/>
-          </w:tcPr>
-          <w:p>
-            <w:pPr>
-              <w:keepNext w:val="0"/>
-              <w:keepLines w:val="0"/>
-              <w:widowControl w:val="0"/>
-              <w:pBdr>
-                <w:top w:space="0" w:sz="0" w:val="nil"/>
-                <w:left w:space="0" w:sz="0" w:val="nil"/>
-                <w:bottom w:space="0" w:sz="0" w:val="nil"/>
-                <w:right w:space="0" w:sz="0" w:val="nil"/>
-                <w:between w:space="0" w:sz="0" w:val="nil"/>
-              </w:pBdr>
-              <w:shd w:fill="auto" w:val="clear"/>
-              <w:spacing w:after="0" w:before="0" w:line="240" w:lineRule="auto"/>
-              <w:ind w:left="0" w:right="0" w:firstLine="0"/>
-              <w:contextualSpacing w:val="0"/>
-              <w:jc w:val="left"/>
-              <w:rPr/>
-            </w:pPr>
-            <w:r>
-              <w:rPr>
-                <w:rtl w:val="0"/>
-              </w:rPr>
-              <w:t xml:space="preserve">16+ Bytes</w:t>
+              <w:t xml:space="preserve">1 - 16 Bytes</w:t>
+            </w:r>
+          </w:p>
+        </w:tc>
+        <w:tc>
+          <w:tcPr>
+            <w:shd w:fill="auto" w:val="clear"/>
+            <w:tcMar>
+              <w:top w:w="100.0" w:type="dxa"/>
+              <w:left w:w="100.0" w:type="dxa"/>
+              <w:bottom w:w="100.0" w:type="dxa"/>
+              <w:right w:w="100.0" w:type="dxa"/>
+            </w:tcMar>
+            <w:vAlign w:val="top"/>
+          </w:tcPr>
+          <w:p>
+            <w:pPr>
+              <w:keepNext w:val="0"/>
+              <w:keepLines w:val="0"/>
+              <w:widowControl w:val="0"/>
+              <w:pBdr>
+                <w:top w:space="0" w:sz="0" w:val="nil"/>
+                <w:left w:space="0" w:sz="0" w:val="nil"/>
+                <w:bottom w:space="0" w:sz="0" w:val="nil"/>
+                <w:right w:space="0" w:sz="0" w:val="nil"/>
+                <w:between w:space="0" w:sz="0" w:val="nil"/>
+              </w:pBdr>
+              <w:shd w:fill="auto" w:val="clear"/>
+              <w:spacing w:after="0" w:before="0" w:line="240" w:lineRule="auto"/>
+              <w:ind w:left="0" w:right="0" w:firstLine="0"/>
+              <w:contextualSpacing w:val="0"/>
+              <w:jc w:val="left"/>
+              <w:rPr/>
+            </w:pPr>
+            <w:r>
+              <w:rPr>
+                <w:rtl w:val="0"/>
+              </w:rPr>
+              <w:t xml:space="preserve">17 - 64 Bytes</w:t>
+            </w:r>
+          </w:p>
+        </w:tc>
+        <w:tc>
+          <w:tcPr>
+            <w:shd w:fill="auto" w:val="clear"/>
+            <w:tcMar>
+              <w:top w:w="100.0" w:type="dxa"/>
+              <w:left w:w="100.0" w:type="dxa"/>
+              <w:bottom w:w="100.0" w:type="dxa"/>
+              <w:right w:w="100.0" w:type="dxa"/>
+            </w:tcMar>
+            <w:vAlign w:val="top"/>
+          </w:tcPr>
+          <w:p>
+            <w:pPr>
+              <w:keepNext w:val="0"/>
+              <w:keepLines w:val="0"/>
+              <w:widowControl w:val="0"/>
+              <w:pBdr>
+                <w:top w:space="0" w:sz="0" w:val="nil"/>
+                <w:left w:space="0" w:sz="0" w:val="nil"/>
+                <w:bottom w:space="0" w:sz="0" w:val="nil"/>
+                <w:right w:space="0" w:sz="0" w:val="nil"/>
+                <w:between w:space="0" w:sz="0" w:val="nil"/>
+              </w:pBdr>
+              <w:shd w:fill="auto" w:val="clear"/>
+              <w:spacing w:after="0" w:before="0" w:line="240" w:lineRule="auto"/>
+              <w:ind w:left="0" w:right="0" w:firstLine="0"/>
+              <w:contextualSpacing w:val="0"/>
+              <w:jc w:val="left"/>
+              <w:rPr/>
+            </w:pPr>
+            <w:r>
+              <w:rPr>
+                <w:rtl w:val="0"/>
+              </w:rPr>
+              <w:t xml:space="preserve">65 - 512 Bytes</w:t>
             </w:r>
           </w:p>
         </w:tc>
@@ -2412,45 +2571,83 @@
               <w:rPr>
                 <w:rtl w:val="0"/>
               </w:rPr>
-              <w:t xml:space="preserve">Länge von Metadata</w:t>
-            </w:r>
-          </w:p>
-        </w:tc>
-        <w:tc>
-          <w:tcPr>
-            <w:shd w:fill="auto" w:val="clear"/>
-            <w:tcMar>
-              <w:top w:w="100.0" w:type="dxa"/>
-              <w:left w:w="100.0" w:type="dxa"/>
-              <w:bottom w:w="100.0" w:type="dxa"/>
-              <w:right w:w="100.0" w:type="dxa"/>
-            </w:tcMar>
-            <w:vAlign w:val="top"/>
-          </w:tcPr>
-          <w:p>
-            <w:pPr>
-              <w:keepNext w:val="0"/>
-              <w:keepLines w:val="0"/>
-              <w:widowControl w:val="0"/>
-              <w:pBdr>
-                <w:top w:space="0" w:sz="0" w:val="nil"/>
-                <w:left w:space="0" w:sz="0" w:val="nil"/>
-                <w:bottom w:space="0" w:sz="0" w:val="nil"/>
-                <w:right w:space="0" w:sz="0" w:val="nil"/>
-                <w:between w:space="0" w:sz="0" w:val="nil"/>
-              </w:pBdr>
-              <w:shd w:fill="auto" w:val="clear"/>
-              <w:spacing w:after="0" w:before="0" w:line="240" w:lineRule="auto"/>
-              <w:ind w:left="0" w:right="0" w:firstLine="0"/>
-              <w:contextualSpacing w:val="0"/>
-              <w:jc w:val="left"/>
-              <w:rPr/>
-            </w:pPr>
-            <w:r>
-              <w:rPr>
-                <w:rtl w:val="0"/>
-              </w:rPr>
-              <w:t xml:space="preserve">5 Bytes</w:t>
+              <w:t xml:space="preserve">Länge von Header</w:t>
+            </w:r>
+          </w:p>
+        </w:tc>
+        <w:tc>
+          <w:tcPr>
+            <w:shd w:fill="auto" w:val="clear"/>
+            <w:tcMar>
+              <w:top w:w="100.0" w:type="dxa"/>
+              <w:left w:w="100.0" w:type="dxa"/>
+              <w:bottom w:w="100.0" w:type="dxa"/>
+              <w:right w:w="100.0" w:type="dxa"/>
+            </w:tcMar>
+            <w:vAlign w:val="top"/>
+          </w:tcPr>
+          <w:p>
+            <w:pPr>
+              <w:keepNext w:val="0"/>
+              <w:keepLines w:val="0"/>
+              <w:widowControl w:val="0"/>
+              <w:pBdr>
+                <w:top w:space="0" w:sz="0" w:val="nil"/>
+                <w:left w:space="0" w:sz="0" w:val="nil"/>
+                <w:bottom w:space="0" w:sz="0" w:val="nil"/>
+                <w:right w:space="0" w:sz="0" w:val="nil"/>
+                <w:between w:space="0" w:sz="0" w:val="nil"/>
+              </w:pBdr>
+              <w:shd w:fill="auto" w:val="clear"/>
+              <w:spacing w:after="0" w:before="0" w:line="240" w:lineRule="auto"/>
+              <w:ind w:left="0" w:right="0" w:firstLine="0"/>
+              <w:contextualSpacing w:val="0"/>
+              <w:jc w:val="left"/>
+              <w:rPr/>
+            </w:pPr>
+            <w:r>
+              <w:rPr>
+                <w:rtl w:val="0"/>
+              </w:rPr>
+              <w:t xml:space="preserve">6 Bytes</w:t>
+            </w:r>
+          </w:p>
+        </w:tc>
+        <w:tc>
+          <w:tcPr>
+            <w:shd w:fill="auto" w:val="clear"/>
+            <w:tcMar>
+              <w:top w:w="100.0" w:type="dxa"/>
+              <w:left w:w="100.0" w:type="dxa"/>
+              <w:bottom w:w="100.0" w:type="dxa"/>
+              <w:right w:w="100.0" w:type="dxa"/>
+            </w:tcMar>
+            <w:vAlign w:val="top"/>
+          </w:tcPr>
+          <w:p>
+            <w:pPr>
+              <w:keepNext w:val="0"/>
+              <w:keepLines w:val="0"/>
+              <w:widowControl w:val="0"/>
+              <w:pBdr>
+                <w:top w:space="0" w:sz="0" w:val="nil"/>
+                <w:left w:space="0" w:sz="0" w:val="nil"/>
+                <w:bottom w:space="0" w:sz="0" w:val="nil"/>
+                <w:right w:space="0" w:sz="0" w:val="nil"/>
+                <w:between w:space="0" w:sz="0" w:val="nil"/>
+              </w:pBdr>
+              <w:shd w:fill="auto" w:val="clear"/>
+              <w:spacing w:after="0" w:before="0" w:line="240" w:lineRule="auto"/>
+              <w:ind w:left="0" w:right="0" w:firstLine="0"/>
+              <w:contextualSpacing w:val="0"/>
+              <w:jc w:val="left"/>
+              <w:rPr/>
+            </w:pPr>
+            <w:r>
+              <w:rPr>
+                <w:rtl w:val="0"/>
+              </w:rPr>
+              <w:t xml:space="preserve">7 Bytes</w:t>
             </w:r>
           </w:p>
         </w:tc>
@@ -2566,45 +2763,83 @@
               <w:rPr>
                 <w:rtl w:val="0"/>
               </w:rPr>
-              <w:t xml:space="preserve">0 - 14 Bytes</w:t>
-            </w:r>
-          </w:p>
-        </w:tc>
-        <w:tc>
-          <w:tcPr>
-            <w:shd w:fill="auto" w:val="clear"/>
-            <w:tcMar>
-              <w:top w:w="100.0" w:type="dxa"/>
-              <w:left w:w="100.0" w:type="dxa"/>
-              <w:bottom w:w="100.0" w:type="dxa"/>
-              <w:right w:w="100.0" w:type="dxa"/>
-            </w:tcMar>
-            <w:vAlign w:val="top"/>
-          </w:tcPr>
-          <w:p>
-            <w:pPr>
-              <w:keepNext w:val="0"/>
-              <w:keepLines w:val="0"/>
-              <w:widowControl w:val="0"/>
-              <w:pBdr>
-                <w:top w:space="0" w:sz="0" w:val="nil"/>
-                <w:left w:space="0" w:sz="0" w:val="nil"/>
-                <w:bottom w:space="0" w:sz="0" w:val="nil"/>
-                <w:right w:space="0" w:sz="0" w:val="nil"/>
-                <w:between w:space="0" w:sz="0" w:val="nil"/>
-              </w:pBdr>
-              <w:shd w:fill="auto" w:val="clear"/>
-              <w:spacing w:after="0" w:before="0" w:line="240" w:lineRule="auto"/>
-              <w:ind w:left="0" w:right="0" w:firstLine="0"/>
-              <w:contextualSpacing w:val="0"/>
-              <w:jc w:val="left"/>
-              <w:rPr/>
-            </w:pPr>
-            <w:r>
-              <w:rPr>
-                <w:rtl w:val="0"/>
-              </w:rPr>
-              <w:t xml:space="preserve">0 Bytes</w:t>
+              <w:t xml:space="preserve">0 - 15 Bytes</w:t>
+            </w:r>
+          </w:p>
+        </w:tc>
+        <w:tc>
+          <w:tcPr>
+            <w:shd w:fill="auto" w:val="clear"/>
+            <w:tcMar>
+              <w:top w:w="100.0" w:type="dxa"/>
+              <w:left w:w="100.0" w:type="dxa"/>
+              <w:bottom w:w="100.0" w:type="dxa"/>
+              <w:right w:w="100.0" w:type="dxa"/>
+            </w:tcMar>
+            <w:vAlign w:val="top"/>
+          </w:tcPr>
+          <w:p>
+            <w:pPr>
+              <w:keepNext w:val="0"/>
+              <w:keepLines w:val="0"/>
+              <w:widowControl w:val="0"/>
+              <w:pBdr>
+                <w:top w:space="0" w:sz="0" w:val="nil"/>
+                <w:left w:space="0" w:sz="0" w:val="nil"/>
+                <w:bottom w:space="0" w:sz="0" w:val="nil"/>
+                <w:right w:space="0" w:sz="0" w:val="nil"/>
+                <w:between w:space="0" w:sz="0" w:val="nil"/>
+              </w:pBdr>
+              <w:shd w:fill="auto" w:val="clear"/>
+              <w:spacing w:after="0" w:before="0" w:line="240" w:lineRule="auto"/>
+              <w:ind w:left="0" w:right="0" w:firstLine="0"/>
+              <w:contextualSpacing w:val="0"/>
+              <w:jc w:val="left"/>
+              <w:rPr/>
+            </w:pPr>
+            <w:r>
+              <w:rPr>
+                <w:rtl w:val="0"/>
+              </w:rPr>
+              <w:t xml:space="preserve">0 - 47 Bytes</w:t>
+            </w:r>
+          </w:p>
+        </w:tc>
+        <w:tc>
+          <w:tcPr>
+            <w:shd w:fill="auto" w:val="clear"/>
+            <w:tcMar>
+              <w:top w:w="100.0" w:type="dxa"/>
+              <w:left w:w="100.0" w:type="dxa"/>
+              <w:bottom w:w="100.0" w:type="dxa"/>
+              <w:right w:w="100.0" w:type="dxa"/>
+            </w:tcMar>
+            <w:vAlign w:val="top"/>
+          </w:tcPr>
+          <w:p>
+            <w:pPr>
+              <w:keepNext w:val="0"/>
+              <w:keepLines w:val="0"/>
+              <w:widowControl w:val="0"/>
+              <w:pBdr>
+                <w:top w:space="0" w:sz="0" w:val="nil"/>
+                <w:left w:space="0" w:sz="0" w:val="nil"/>
+                <w:bottom w:space="0" w:sz="0" w:val="nil"/>
+                <w:right w:space="0" w:sz="0" w:val="nil"/>
+                <w:between w:space="0" w:sz="0" w:val="nil"/>
+              </w:pBdr>
+              <w:shd w:fill="auto" w:val="clear"/>
+              <w:spacing w:after="0" w:before="0" w:line="240" w:lineRule="auto"/>
+              <w:ind w:left="0" w:right="0" w:firstLine="0"/>
+              <w:contextualSpacing w:val="0"/>
+              <w:jc w:val="left"/>
+              <w:rPr/>
+            </w:pPr>
+            <w:r>
+              <w:rPr>
+                <w:rtl w:val="0"/>
+              </w:rPr>
+              <w:t xml:space="preserve">0 - 447 Bytes</w:t>
             </w:r>
           </w:p>
         </w:tc>
@@ -2682,102 +2917,116 @@
               <w:rPr>
                 <w:rtl w:val="0"/>
               </w:rPr>
-              <w:t xml:space="preserve">20 Bytes</w:t>
-            </w:r>
-          </w:p>
-        </w:tc>
-        <w:tc>
-          <w:tcPr>
-            <w:shd w:fill="auto" w:val="clear"/>
-            <w:tcMar>
-              <w:top w:w="100.0" w:type="dxa"/>
-              <w:left w:w="100.0" w:type="dxa"/>
-              <w:bottom w:w="100.0" w:type="dxa"/>
-              <w:right w:w="100.0" w:type="dxa"/>
-            </w:tcMar>
-            <w:vAlign w:val="top"/>
-          </w:tcPr>
-          <w:p>
-            <w:pPr>
-              <w:keepNext w:val="0"/>
-              <w:keepLines w:val="0"/>
-              <w:widowControl w:val="0"/>
-              <w:pBdr>
-                <w:top w:space="0" w:sz="0" w:val="nil"/>
-                <w:left w:space="0" w:sz="0" w:val="nil"/>
-                <w:bottom w:space="0" w:sz="0" w:val="nil"/>
-                <w:right w:space="0" w:sz="0" w:val="nil"/>
-                <w:between w:space="0" w:sz="0" w:val="nil"/>
-              </w:pBdr>
-              <w:shd w:fill="auto" w:val="clear"/>
-              <w:spacing w:after="0" w:before="0" w:line="240" w:lineRule="auto"/>
-              <w:ind w:left="0" w:right="0" w:firstLine="0"/>
-              <w:contextualSpacing w:val="0"/>
-              <w:jc w:val="left"/>
-              <w:rPr/>
-            </w:pPr>
-            <w:r>
-              <w:rPr>
-                <w:rtl w:val="0"/>
-              </w:rPr>
-              <w:t xml:space="preserve">-</w:t>
+              <w:t xml:space="preserve">22 Bytes</w:t>
+            </w:r>
+          </w:p>
+        </w:tc>
+        <w:tc>
+          <w:tcPr>
+            <w:shd w:fill="auto" w:val="clear"/>
+            <w:tcMar>
+              <w:top w:w="100.0" w:type="dxa"/>
+              <w:left w:w="100.0" w:type="dxa"/>
+              <w:bottom w:w="100.0" w:type="dxa"/>
+              <w:right w:w="100.0" w:type="dxa"/>
+            </w:tcMar>
+            <w:vAlign w:val="top"/>
+          </w:tcPr>
+          <w:p>
+            <w:pPr>
+              <w:keepNext w:val="0"/>
+              <w:keepLines w:val="0"/>
+              <w:widowControl w:val="0"/>
+              <w:pBdr>
+                <w:top w:space="0" w:sz="0" w:val="nil"/>
+                <w:left w:space="0" w:sz="0" w:val="nil"/>
+                <w:bottom w:space="0" w:sz="0" w:val="nil"/>
+                <w:right w:space="0" w:sz="0" w:val="nil"/>
+                <w:between w:space="0" w:sz="0" w:val="nil"/>
+              </w:pBdr>
+              <w:shd w:fill="auto" w:val="clear"/>
+              <w:spacing w:after="0" w:before="0" w:line="240" w:lineRule="auto"/>
+              <w:ind w:left="0" w:right="0" w:firstLine="0"/>
+              <w:contextualSpacing w:val="0"/>
+              <w:jc w:val="left"/>
+              <w:rPr/>
+            </w:pPr>
+            <w:r>
+              <w:rPr>
+                <w:rtl w:val="0"/>
+              </w:rPr>
+              <w:t xml:space="preserve">71 Bytes</w:t>
+            </w:r>
+          </w:p>
+        </w:tc>
+        <w:tc>
+          <w:tcPr>
+            <w:shd w:fill="auto" w:val="clear"/>
+            <w:tcMar>
+              <w:top w:w="100.0" w:type="dxa"/>
+              <w:left w:w="100.0" w:type="dxa"/>
+              <w:bottom w:w="100.0" w:type="dxa"/>
+              <w:right w:w="100.0" w:type="dxa"/>
+            </w:tcMar>
+            <w:vAlign w:val="top"/>
+          </w:tcPr>
+          <w:p>
+            <w:pPr>
+              <w:keepNext w:val="0"/>
+              <w:keepLines w:val="0"/>
+              <w:widowControl w:val="0"/>
+              <w:pBdr>
+                <w:top w:space="0" w:sz="0" w:val="nil"/>
+                <w:left w:space="0" w:sz="0" w:val="nil"/>
+                <w:bottom w:space="0" w:sz="0" w:val="nil"/>
+                <w:right w:space="0" w:sz="0" w:val="nil"/>
+                <w:between w:space="0" w:sz="0" w:val="nil"/>
+              </w:pBdr>
+              <w:shd w:fill="auto" w:val="clear"/>
+              <w:spacing w:after="0" w:before="0" w:line="240" w:lineRule="auto"/>
+              <w:ind w:left="0" w:right="0" w:firstLine="0"/>
+              <w:contextualSpacing w:val="0"/>
+              <w:jc w:val="left"/>
+              <w:rPr/>
+            </w:pPr>
+            <w:r>
+              <w:rPr>
+                <w:rtl w:val="0"/>
+              </w:rPr>
+              <w:t xml:space="preserve">522 Bytes</w:t>
             </w:r>
           </w:p>
         </w:tc>
       </w:tr>
     </w:tbl>
-    <w:p>
-      <w:pPr>
-        <w:pStyle w:val="Heading3"/>
-        <w:contextualSpacing w:val="0"/>
-        <w:rPr>
-          <w:b w:val="1"/>
-        </w:rPr>
-      </w:pPr>
-      <w:bookmarkStart w:colFirst="0" w:colLast="0" w:name="_iex84fy27wz6" w:id="6"/>
-      <w:bookmarkEnd w:id="6"/>
-      <w:r>
-        <w:rPr>
-          <w:b w:val="1"/>
-          <w:rtl w:val="0"/>
-        </w:rPr>
-        <w:t xml:space="preserve">3.1</w:t>
-        <w:tab/>
-        <w:t xml:space="preserve">Small Data Packet</w:t>
-      </w:r>
-    </w:p>
-    <w:p>
-      <w:pPr>
-        <w:spacing w:line="360" w:lineRule="auto"/>
-        <w:contextualSpacing w:val="0"/>
-        <w:rPr/>
-      </w:pPr>
-      <w:r>
-        <w:rPr>
-          <w:rtl w:val="0"/>
-        </w:rPr>
-        <w:tab/>
-        <w:t xml:space="preserve">Ein SDP hat eine Länge von exakt 16 Bytes und besteht aus einem 4 Byte Header und einem 12 Byte payload. Der payload enthält die </w:t>
-      </w:r>
-      <w:r>
-        <w:rPr>
-          <w:i w:val="1"/>
-          <w:rtl w:val="0"/>
-        </w:rPr>
-        <w:t xml:space="preserve">raw data</w:t>
-      </w:r>
-      <w:r>
-        <w:rPr>
-          <w:rtl w:val="0"/>
-        </w:rPr>
-        <w:t xml:space="preserve"> sowie (wenn notwendig) “Füllbytes” um die Länge des payloads auf exakt 12 Bytes zu bringen. Im Detail ein SDP ist wie folgt aufgebaut:</w:t>
-      </w:r>
-    </w:p>
     <w:p>
       <w:pPr>
         <w:contextualSpacing w:val="0"/>
         <w:rPr/>
       </w:pPr>
+      <w:r>
+        <w:rPr>
+          <w:rtl w:val="0"/>
+        </w:rPr>
+      </w:r>
+    </w:p>
+    <w:p>
+      <w:pPr>
+        <w:pStyle w:val="Heading3"/>
+        <w:contextualSpacing w:val="0"/>
+        <w:rPr/>
+      </w:pPr>
+      <w:bookmarkStart w:colFirst="0" w:colLast="0" w:name="_iex84fy27wz6" w:id="6"/>
+      <w:bookmarkEnd w:id="6"/>
+      <w:r>
+        <w:rPr>
+          <w:b w:val="1"/>
+          <w:rtl w:val="0"/>
+        </w:rPr>
+        <w:t xml:space="preserve">3.1</w:t>
+        <w:tab/>
+        <w:t xml:space="preserve">Small Data Packet</w:t>
+      </w:r>
       <w:r>
         <w:rPr>
           <w:rtl w:val="0"/>
@@ -3256,57 +3505,54 @@
               <w:rPr>
                 <w:rtl w:val="0"/>
               </w:rPr>
-              <w:t xml:space="preserve">4 bits</w:t>
-            </w:r>
-          </w:p>
-        </w:tc>
-        <w:tc>
-          <w:tcPr>
-            <w:shd w:fill="auto" w:val="clear"/>
-            <w:tcMar>
-              <w:top w:w="100.0" w:type="dxa"/>
-              <w:left w:w="100.0" w:type="dxa"/>
-              <w:bottom w:w="100.0" w:type="dxa"/>
-              <w:right w:w="100.0" w:type="dxa"/>
-            </w:tcMar>
-            <w:vAlign w:val="top"/>
-          </w:tcPr>
-          <w:p>
-            <w:pPr>
-              <w:keepNext w:val="0"/>
-              <w:keepLines w:val="0"/>
-              <w:widowControl w:val="0"/>
-              <w:pBdr>
-                <w:top w:space="0" w:sz="0" w:val="nil"/>
-                <w:left w:space="0" w:sz="0" w:val="nil"/>
-                <w:bottom w:space="0" w:sz="0" w:val="nil"/>
-                <w:right w:space="0" w:sz="0" w:val="nil"/>
-                <w:between w:space="0" w:sz="0" w:val="nil"/>
-              </w:pBdr>
-              <w:shd w:fill="auto" w:val="clear"/>
-              <w:spacing w:after="0" w:before="0" w:line="240" w:lineRule="auto"/>
-              <w:ind w:left="0" w:right="0" w:firstLine="0"/>
-              <w:contextualSpacing w:val="0"/>
-              <w:jc w:val="left"/>
-              <w:rPr/>
-            </w:pPr>
-            <w:r>
-              <w:rPr>
-                <w:rtl w:val="0"/>
-              </w:rPr>
-              <w:t xml:space="preserve">2er Komplement der Länge der </w:t>
-            </w:r>
-            <w:r>
+              <w:t xml:space="preserve">1 Byte</w:t>
+            </w:r>
+          </w:p>
+        </w:tc>
+        <w:tc>
+          <w:tcPr>
+            <w:shd w:fill="auto" w:val="clear"/>
+            <w:tcMar>
+              <w:top w:w="100.0" w:type="dxa"/>
+              <w:left w:w="100.0" w:type="dxa"/>
+              <w:bottom w:w="100.0" w:type="dxa"/>
+              <w:right w:w="100.0" w:type="dxa"/>
+            </w:tcMar>
+            <w:vAlign w:val="top"/>
+          </w:tcPr>
+          <w:p>
+            <w:pPr>
+              <w:keepNext w:val="0"/>
+              <w:keepLines w:val="0"/>
+              <w:widowControl w:val="0"/>
+              <w:pBdr>
+                <w:top w:space="0" w:sz="0" w:val="nil"/>
+                <w:left w:space="0" w:sz="0" w:val="nil"/>
+                <w:bottom w:space="0" w:sz="0" w:val="nil"/>
+                <w:right w:space="0" w:sz="0" w:val="nil"/>
+                <w:between w:space="0" w:sz="0" w:val="nil"/>
+              </w:pBdr>
+              <w:shd w:fill="auto" w:val="clear"/>
+              <w:spacing w:after="0" w:before="0" w:line="240" w:lineRule="auto"/>
+              <w:ind w:left="0" w:right="0" w:firstLine="0"/>
+              <w:contextualSpacing w:val="0"/>
+              <w:jc w:val="left"/>
               <w:rPr>
                 <w:i w:val="1"/>
+              </w:rPr>
+            </w:pPr>
+            <w:r>
+              <w:rPr>
+                <w:rtl w:val="0"/>
+              </w:rPr>
+              <w:t xml:space="preserve">Länge der </w:t>
+            </w:r>
+            <w:r>
+              <w:rPr>
+                <w:i w:val="1"/>
                 <w:rtl w:val="0"/>
               </w:rPr>
               <w:t xml:space="preserve">raw data</w:t>
-            </w:r>
-            <w:r>
-              <w:rPr>
-                <w:rtl w:val="0"/>
-              </w:rPr>
             </w:r>
           </w:p>
         </w:tc>
@@ -3387,7 +3633,7 @@
               <w:rPr>
                 <w:rtl w:val="0"/>
               </w:rPr>
-              <w:t xml:space="preserve">4 bits</w:t>
+              <w:t xml:space="preserve">1 Byte</w:t>
             </w:r>
           </w:p>
         </w:tc>
@@ -3421,20 +3667,20 @@
               <w:jc w:val="left"/>
               <w:rPr>
                 <w:i w:val="1"/>
-              </w:rPr>
-            </w:pPr>
-            <w:r>
-              <w:rPr>
-                <w:rtl w:val="0"/>
-              </w:rPr>
-              <w:t xml:space="preserve">Länge der </w:t>
-            </w:r>
-            <w:r>
-              <w:rPr>
-                <w:i w:val="1"/>
-                <w:rtl w:val="0"/>
-              </w:rPr>
-              <w:t xml:space="preserve">raw data</w:t>
+                <w:sz w:val="14"/>
+                <w:szCs w:val="14"/>
+              </w:rPr>
+            </w:pPr>
+            <w:r>
+              <w:rPr>
+                <w:rtl w:val="0"/>
+              </w:rPr>
+              <w:t xml:space="preserve">CRC8 Checksum</w:t>
+            </w:r>
+            <w:r>
+              <w:rPr>
+                <w:rtl w:val="0"/>
+              </w:rPr>
             </w:r>
           </w:p>
         </w:tc>
@@ -3648,7 +3894,7 @@
               <w:rPr>
                 <w:rtl w:val="0"/>
               </w:rPr>
-              <w:t xml:space="preserve">1 - 15 Bytes</w:t>
+              <w:t xml:space="preserve">1 - 16 Bytes</w:t>
             </w:r>
           </w:p>
         </w:tc>
@@ -3770,7 +4016,7 @@
               <w:rPr>
                 <w:rtl w:val="0"/>
               </w:rPr>
-              <w:t xml:space="preserve">0 - 14 Bytes</w:t>
+              <w:t xml:space="preserve">0 - 15 Bytes</w:t>
             </w:r>
           </w:p>
         </w:tc>
@@ -3822,167 +4068,39 @@
           <w:b w:val="1"/>
         </w:rPr>
       </w:pPr>
-      <w:bookmarkStart w:colFirst="0" w:colLast="0" w:name="_khr9t8u622hn" w:id="7"/>
+      <w:bookmarkStart w:colFirst="0" w:colLast="0" w:name="_wwddoka2hd1z" w:id="7"/>
       <w:bookmarkEnd w:id="7"/>
       <w:r>
-        <w:rPr>
-          <w:b w:val="1"/>
+        <w:br w:type="page"/>
+      </w:r>
+      <w:r>
+        <w:rPr>
           <w:rtl w:val="0"/>
         </w:rPr>
-        <w:t xml:space="preserve">3.2</w:t>
-        <w:tab/>
-        <w:t xml:space="preserve">Large Data Packet</w:t>
       </w:r>
     </w:p>
     <w:p>
       <w:pPr>
-        <w:spacing w:line="360" w:lineRule="auto"/>
+        <w:pStyle w:val="Heading3"/>
         <w:contextualSpacing w:val="0"/>
-        <w:rPr/>
+        <w:rPr>
+          <w:b w:val="1"/>
+        </w:rPr>
       </w:pPr>
-      <w:r>
-        <w:rPr>
+      <w:bookmarkStart w:colFirst="0" w:colLast="0" w:name="_cy4c5n3o6kap" w:id="8"/>
+      <w:bookmarkEnd w:id="8"/>
+      <w:r>
+        <w:rPr>
+          <w:b w:val="1"/>
           <w:rtl w:val="0"/>
         </w:rPr>
+        <w:t xml:space="preserve">3.2</w:t>
         <w:tab/>
-        <w:t xml:space="preserve">Um </w:t>
-      </w:r>
-      <w:r>
-        <w:rPr>
-          <w:i w:val="1"/>
-          <w:rtl w:val="0"/>
-        </w:rPr>
-        <w:t xml:space="preserve">raw data</w:t>
-      </w:r>
-      <w:r>
-        <w:rPr>
-          <w:rtl w:val="0"/>
-        </w:rPr>
-        <w:t xml:space="preserve"> von mehr als 15 Bytes zu verschicken werden LDPs benutzt. Dabei kann ein einzelnes LDP bis zu 65.536 Bytes transportieren. Bei größeren Mengen von </w:t>
-      </w:r>
-      <w:r>
-        <w:rPr>
-          <w:i w:val="1"/>
-          <w:rtl w:val="0"/>
-        </w:rPr>
-        <w:t xml:space="preserve">raw data</w:t>
-      </w:r>
-      <w:r>
-        <w:rPr>
-          <w:rtl w:val="0"/>
-        </w:rPr>
-        <w:t xml:space="preserve"> wird diese in mehrere Fragmente partioniert und in mehrern LDPs verschickt.</w:t>
+        <w:t xml:space="preserve">Medium Data Packet</w:t>
       </w:r>
     </w:p>
     <w:p>
       <w:pPr>
-        <w:spacing w:line="360" w:lineRule="auto"/>
-        <w:ind w:firstLine="720"/>
-        <w:contextualSpacing w:val="0"/>
-        <w:rPr/>
-      </w:pPr>
-      <w:r>
-        <w:rPr>
-          <w:rtl w:val="0"/>
-        </w:rPr>
-        <w:t xml:space="preserve">Ein einzelnes LDP besteht aus zwei verschiedenen Sub-Paketen. Zuerst wird ein Control Packet (CP) verschickt, gefolgt von einem Raw Data Packet (RDP).</w:t>
-      </w:r>
-    </w:p>
-    <w:p>
-      <w:pPr>
-        <w:ind w:firstLine="720"/>
-        <w:contextualSpacing w:val="0"/>
-        <w:rPr/>
-      </w:pPr>
-      <w:r>
-        <w:rPr>
-          <w:rtl w:val="0"/>
-        </w:rPr>
-      </w:r>
-    </w:p>
-    <w:p>
-      <w:pPr>
-        <w:ind w:firstLine="720"/>
-        <w:contextualSpacing w:val="0"/>
-        <w:rPr/>
-      </w:pPr>
-      <w:r>
-        <w:rPr>
-          <w:rtl w:val="0"/>
-        </w:rPr>
-      </w:r>
-    </w:p>
-    <w:p>
-      <w:pPr>
-        <w:ind w:firstLine="720"/>
-        <w:contextualSpacing w:val="0"/>
-        <w:rPr/>
-      </w:pPr>
-      <w:r>
-        <w:rPr>
-          <w:rtl w:val="0"/>
-        </w:rPr>
-      </w:r>
-    </w:p>
-    <w:p>
-      <w:pPr>
-        <w:ind w:firstLine="720"/>
-        <w:contextualSpacing w:val="0"/>
-        <w:rPr/>
-      </w:pPr>
-      <w:r>
-        <w:rPr>
-          <w:rtl w:val="0"/>
-        </w:rPr>
-      </w:r>
-    </w:p>
-    <w:p>
-      <w:pPr>
-        <w:pStyle w:val="Heading4"/>
-        <w:contextualSpacing w:val="0"/>
-        <w:rPr>
-          <w:b w:val="1"/>
-        </w:rPr>
-      </w:pPr>
-      <w:bookmarkStart w:colFirst="0" w:colLast="0" w:name="_bxujvip1oobo" w:id="8"/>
-      <w:bookmarkEnd w:id="8"/>
-      <w:r>
-        <w:rPr>
-          <w:b w:val="1"/>
-          <w:rtl w:val="0"/>
-        </w:rPr>
-        <w:t xml:space="preserve">3.2.1</w:t>
-        <w:tab/>
-        <w:t xml:space="preserve">Control Packet</w:t>
-      </w:r>
-      <w:r>
-        <w:rPr>
-          <w:rtl w:val="0"/>
-        </w:rPr>
-      </w:r>
-    </w:p>
-    <w:p>
-      <w:pPr>
-        <w:ind w:left="0" w:firstLine="720"/>
-        <w:contextualSpacing w:val="0"/>
-        <w:rPr/>
-      </w:pPr>
-      <w:r>
-        <w:rPr>
-          <w:rtl w:val="0"/>
-        </w:rPr>
-        <w:t xml:space="preserve">Ein CP </w:t>
-      </w:r>
-      <w:r>
-        <w:rPr>
-          <w:rtl w:val="0"/>
-        </w:rPr>
-        <w:t xml:space="preserve">hat eine Länge von exakt 10 Bytes und ist wie folgt aufgebaut:</w:t>
-      </w:r>
-    </w:p>
-    <w:p>
-      <w:pPr>
-        <w:ind w:left="0" w:firstLine="0"/>
         <w:contextualSpacing w:val="0"/>
         <w:rPr/>
       </w:pPr>
@@ -4010,18 +4128,61 @@
         <w:tblLook w:val="0600"/>
       </w:tblPr>
       <w:tblGrid>
-        <w:gridCol w:w="1125"/>
-        <w:gridCol w:w="8235"/>
+        <w:gridCol w:w="1170"/>
+        <w:gridCol w:w="1560"/>
+        <w:gridCol w:w="6630"/>
         <w:tblGridChange w:id="0">
           <w:tblGrid>
-            <w:gridCol w:w="1125"/>
-            <w:gridCol w:w="8235"/>
+            <w:gridCol w:w="1170"/>
+            <w:gridCol w:w="1560"/>
+            <w:gridCol w:w="6630"/>
           </w:tblGrid>
         </w:tblGridChange>
       </w:tblGrid>
       <w:tr>
         <w:tc>
           <w:tcPr>
+            <w:tcBorders>
+              <w:top w:color="000000" w:space="0" w:sz="0" w:val="nil"/>
+              <w:left w:color="000000" w:space="0" w:sz="0" w:val="nil"/>
+            </w:tcBorders>
+            <w:shd w:fill="auto" w:val="clear"/>
+            <w:tcMar>
+              <w:top w:w="100.0" w:type="dxa"/>
+              <w:left w:w="100.0" w:type="dxa"/>
+              <w:bottom w:w="100.0" w:type="dxa"/>
+              <w:right w:w="100.0" w:type="dxa"/>
+            </w:tcMar>
+            <w:vAlign w:val="top"/>
+          </w:tcPr>
+          <w:p>
+            <w:pPr>
+              <w:keepNext w:val="0"/>
+              <w:keepLines w:val="0"/>
+              <w:widowControl w:val="0"/>
+              <w:pBdr>
+                <w:top w:space="0" w:sz="0" w:val="nil"/>
+                <w:left w:space="0" w:sz="0" w:val="nil"/>
+                <w:bottom w:space="0" w:sz="0" w:val="nil"/>
+                <w:right w:space="0" w:sz="0" w:val="nil"/>
+                <w:between w:space="0" w:sz="0" w:val="nil"/>
+              </w:pBdr>
+              <w:shd w:fill="auto" w:val="clear"/>
+              <w:spacing w:after="0" w:before="0" w:line="240" w:lineRule="auto"/>
+              <w:ind w:left="0" w:right="0" w:firstLine="0"/>
+              <w:contextualSpacing w:val="0"/>
+              <w:jc w:val="left"/>
+              <w:rPr/>
+            </w:pPr>
+            <w:r>
+              <w:rPr>
+                <w:rtl w:val="0"/>
+              </w:rPr>
+            </w:r>
+          </w:p>
+        </w:tc>
+        <w:tc>
+          <w:tcPr>
             <w:shd w:fill="auto" w:val="clear"/>
             <w:tcMar>
               <w:top w:w="100.0" w:type="dxa"/>
@@ -4104,34 +4265,64 @@
         </w:tc>
       </w:tr>
       <w:tr>
-        <w:tc>
-          <w:tcPr>
-            <w:shd w:fill="auto" w:val="clear"/>
-            <w:tcMar>
-              <w:top w:w="100.0" w:type="dxa"/>
-              <w:left w:w="100.0" w:type="dxa"/>
-              <w:bottom w:w="100.0" w:type="dxa"/>
-              <w:right w:w="100.0" w:type="dxa"/>
-            </w:tcMar>
-            <w:vAlign w:val="top"/>
-          </w:tcPr>
-          <w:p>
-            <w:pPr>
-              <w:keepNext w:val="0"/>
-              <w:keepLines w:val="0"/>
-              <w:widowControl w:val="0"/>
-              <w:pBdr>
-                <w:top w:space="0" w:sz="0" w:val="nil"/>
-                <w:left w:space="0" w:sz="0" w:val="nil"/>
-                <w:bottom w:space="0" w:sz="0" w:val="nil"/>
-                <w:right w:space="0" w:sz="0" w:val="nil"/>
-                <w:between w:space="0" w:sz="0" w:val="nil"/>
-              </w:pBdr>
-              <w:shd w:fill="auto" w:val="clear"/>
-              <w:spacing w:after="0" w:before="0" w:line="240" w:lineRule="auto"/>
-              <w:ind w:left="0" w:right="0" w:firstLine="0"/>
-              <w:contextualSpacing w:val="0"/>
-              <w:jc w:val="left"/>
+        <w:trPr>
+          <w:trHeight w:val="420" w:hRule="atLeast"/>
+        </w:trPr>
+        <w:tc>
+          <w:tcPr>
+            <w:vMerge w:val="restart"/>
+            <w:shd w:fill="auto" w:val="clear"/>
+            <w:tcMar>
+              <w:top w:w="100.0" w:type="dxa"/>
+              <w:left w:w="100.0" w:type="dxa"/>
+              <w:bottom w:w="100.0" w:type="dxa"/>
+              <w:right w:w="100.0" w:type="dxa"/>
+            </w:tcMar>
+            <w:vAlign w:val="top"/>
+          </w:tcPr>
+          <w:p>
+            <w:pPr>
+              <w:keepNext w:val="0"/>
+              <w:keepLines w:val="0"/>
+              <w:widowControl w:val="0"/>
+              <w:pBdr>
+                <w:top w:space="0" w:sz="0" w:val="nil"/>
+                <w:left w:space="0" w:sz="0" w:val="nil"/>
+                <w:bottom w:space="0" w:sz="0" w:val="nil"/>
+                <w:right w:space="0" w:sz="0" w:val="nil"/>
+                <w:between w:space="0" w:sz="0" w:val="nil"/>
+              </w:pBdr>
+              <w:shd w:fill="auto" w:val="clear"/>
+              <w:spacing w:after="0" w:before="0" w:line="240" w:lineRule="auto"/>
+              <w:ind w:left="0" w:right="0" w:firstLine="0"/>
+              <w:contextualSpacing w:val="0"/>
+              <w:jc w:val="left"/>
+              <w:rPr/>
+            </w:pPr>
+            <w:r>
+              <w:rPr>
+                <w:rtl w:val="0"/>
+              </w:rPr>
+              <w:t xml:space="preserve">Header</w:t>
+            </w:r>
+          </w:p>
+        </w:tc>
+        <w:tc>
+          <w:tcPr>
+            <w:shd w:fill="auto" w:val="clear"/>
+            <w:tcMar>
+              <w:top w:w="100.0" w:type="dxa"/>
+              <w:left w:w="100.0" w:type="dxa"/>
+              <w:bottom w:w="100.0" w:type="dxa"/>
+              <w:right w:w="100.0" w:type="dxa"/>
+            </w:tcMar>
+            <w:vAlign w:val="top"/>
+          </w:tcPr>
+          <w:p>
+            <w:pPr>
+              <w:widowControl w:val="0"/>
+              <w:spacing w:line="240" w:lineRule="auto"/>
+              <w:contextualSpacing w:val="0"/>
               <w:rPr/>
             </w:pPr>
             <w:r>
@@ -4155,21 +4346,9 @@
           </w:tcPr>
           <w:p>
             <w:pPr>
-              <w:keepNext w:val="0"/>
-              <w:keepLines w:val="0"/>
-              <w:widowControl w:val="0"/>
-              <w:pBdr>
-                <w:top w:space="0" w:sz="0" w:val="nil"/>
-                <w:left w:space="0" w:sz="0" w:val="nil"/>
-                <w:bottom w:space="0" w:sz="0" w:val="nil"/>
-                <w:right w:space="0" w:sz="0" w:val="nil"/>
-                <w:between w:space="0" w:sz="0" w:val="nil"/>
-              </w:pBdr>
-              <w:shd w:fill="auto" w:val="clear"/>
-              <w:spacing w:after="0" w:before="0" w:line="240" w:lineRule="auto"/>
-              <w:ind w:left="0" w:right="0" w:firstLine="0"/>
-              <w:contextualSpacing w:val="0"/>
-              <w:jc w:val="left"/>
+              <w:widowControl w:val="0"/>
+              <w:spacing w:line="240" w:lineRule="auto"/>
+              <w:contextualSpacing w:val="0"/>
               <w:rPr>
                 <w:i w:val="1"/>
                 <w:sz w:val="14"/>
@@ -4195,34 +4374,63 @@
         </w:tc>
       </w:tr>
       <w:tr>
-        <w:tc>
-          <w:tcPr>
-            <w:shd w:fill="auto" w:val="clear"/>
-            <w:tcMar>
-              <w:top w:w="100.0" w:type="dxa"/>
-              <w:left w:w="100.0" w:type="dxa"/>
-              <w:bottom w:w="100.0" w:type="dxa"/>
-              <w:right w:w="100.0" w:type="dxa"/>
-            </w:tcMar>
-            <w:vAlign w:val="top"/>
-          </w:tcPr>
-          <w:p>
-            <w:pPr>
-              <w:keepNext w:val="0"/>
-              <w:keepLines w:val="0"/>
-              <w:widowControl w:val="0"/>
-              <w:pBdr>
-                <w:top w:space="0" w:sz="0" w:val="nil"/>
-                <w:left w:space="0" w:sz="0" w:val="nil"/>
-                <w:bottom w:space="0" w:sz="0" w:val="nil"/>
-                <w:right w:space="0" w:sz="0" w:val="nil"/>
-                <w:between w:space="0" w:sz="0" w:val="nil"/>
-              </w:pBdr>
-              <w:shd w:fill="auto" w:val="clear"/>
-              <w:spacing w:after="0" w:before="0" w:line="240" w:lineRule="auto"/>
-              <w:ind w:left="0" w:right="0" w:firstLine="0"/>
-              <w:contextualSpacing w:val="0"/>
-              <w:jc w:val="left"/>
+        <w:trPr>
+          <w:trHeight w:val="420" w:hRule="atLeast"/>
+        </w:trPr>
+        <w:tc>
+          <w:tcPr>
+            <w:vMerge w:val="continue"/>
+            <w:shd w:fill="auto" w:val="clear"/>
+            <w:tcMar>
+              <w:top w:w="100.0" w:type="dxa"/>
+              <w:left w:w="100.0" w:type="dxa"/>
+              <w:bottom w:w="100.0" w:type="dxa"/>
+              <w:right w:w="100.0" w:type="dxa"/>
+            </w:tcMar>
+            <w:vAlign w:val="top"/>
+          </w:tcPr>
+          <w:p>
+            <w:pPr>
+              <w:keepNext w:val="0"/>
+              <w:keepLines w:val="0"/>
+              <w:widowControl w:val="0"/>
+              <w:pBdr>
+                <w:top w:space="0" w:sz="0" w:val="nil"/>
+                <w:left w:space="0" w:sz="0" w:val="nil"/>
+                <w:bottom w:space="0" w:sz="0" w:val="nil"/>
+                <w:right w:space="0" w:sz="0" w:val="nil"/>
+                <w:between w:space="0" w:sz="0" w:val="nil"/>
+              </w:pBdr>
+              <w:shd w:fill="auto" w:val="clear"/>
+              <w:spacing w:after="0" w:before="0" w:line="240" w:lineRule="auto"/>
+              <w:ind w:left="0" w:right="0" w:firstLine="0"/>
+              <w:contextualSpacing w:val="0"/>
+              <w:jc w:val="left"/>
+              <w:rPr/>
+            </w:pPr>
+            <w:r>
+              <w:rPr>
+                <w:rtl w:val="0"/>
+              </w:rPr>
+            </w:r>
+          </w:p>
+        </w:tc>
+        <w:tc>
+          <w:tcPr>
+            <w:shd w:fill="auto" w:val="clear"/>
+            <w:tcMar>
+              <w:top w:w="100.0" w:type="dxa"/>
+              <w:left w:w="100.0" w:type="dxa"/>
+              <w:bottom w:w="100.0" w:type="dxa"/>
+              <w:right w:w="100.0" w:type="dxa"/>
+            </w:tcMar>
+            <w:vAlign w:val="top"/>
+          </w:tcPr>
+          <w:p>
+            <w:pPr>
+              <w:widowControl w:val="0"/>
+              <w:spacing w:line="240" w:lineRule="auto"/>
+              <w:contextualSpacing w:val="0"/>
               <w:rPr/>
             </w:pPr>
             <w:r>
@@ -4249,287 +4457,17 @@
               <w:widowControl w:val="0"/>
               <w:spacing w:line="240" w:lineRule="auto"/>
               <w:contextualSpacing w:val="0"/>
-              <w:rPr/>
-            </w:pPr>
-            <w:r>
-              <w:rPr>
-                <w:rtl w:val="0"/>
-              </w:rPr>
-              <w:t xml:space="preserve">Packet ID </w:t>
-            </w:r>
-            <w:r>
               <w:rPr>
                 <w:i w:val="1"/>
                 <w:sz w:val="14"/>
                 <w:szCs w:val="14"/>
-                <w:rtl w:val="0"/>
-              </w:rPr>
-              <w:t xml:space="preserve">Siehe Appendix B</w:t>
-            </w:r>
-            <w:r>
-              <w:rPr>
-                <w:rtl w:val="0"/>
-              </w:rPr>
-            </w:r>
-          </w:p>
-        </w:tc>
-      </w:tr>
-      <w:tr>
-        <w:tc>
-          <w:tcPr>
-            <w:shd w:fill="auto" w:val="clear"/>
-            <w:tcMar>
-              <w:top w:w="100.0" w:type="dxa"/>
-              <w:left w:w="100.0" w:type="dxa"/>
-              <w:bottom w:w="100.0" w:type="dxa"/>
-              <w:right w:w="100.0" w:type="dxa"/>
-            </w:tcMar>
-            <w:vAlign w:val="top"/>
-          </w:tcPr>
-          <w:p>
-            <w:pPr>
-              <w:keepNext w:val="0"/>
-              <w:keepLines w:val="0"/>
-              <w:widowControl w:val="0"/>
-              <w:pBdr>
-                <w:top w:space="0" w:sz="0" w:val="nil"/>
-                <w:left w:space="0" w:sz="0" w:val="nil"/>
-                <w:bottom w:space="0" w:sz="0" w:val="nil"/>
-                <w:right w:space="0" w:sz="0" w:val="nil"/>
-                <w:between w:space="0" w:sz="0" w:val="nil"/>
-              </w:pBdr>
-              <w:shd w:fill="auto" w:val="clear"/>
-              <w:spacing w:after="0" w:before="0" w:line="240" w:lineRule="auto"/>
-              <w:ind w:left="0" w:right="0" w:firstLine="0"/>
-              <w:contextualSpacing w:val="0"/>
-              <w:jc w:val="left"/>
-              <w:rPr/>
-            </w:pPr>
-            <w:r>
-              <w:rPr>
-                <w:rtl w:val="0"/>
-              </w:rPr>
-              <w:t xml:space="preserve">2 Bytes</w:t>
-            </w:r>
-          </w:p>
-        </w:tc>
-        <w:tc>
-          <w:tcPr>
-            <w:shd w:fill="auto" w:val="clear"/>
-            <w:tcMar>
-              <w:top w:w="100.0" w:type="dxa"/>
-              <w:left w:w="100.0" w:type="dxa"/>
-              <w:bottom w:w="100.0" w:type="dxa"/>
-              <w:right w:w="100.0" w:type="dxa"/>
-            </w:tcMar>
-            <w:vAlign w:val="top"/>
-          </w:tcPr>
-          <w:p>
-            <w:pPr>
-              <w:keepNext w:val="0"/>
-              <w:keepLines w:val="0"/>
-              <w:widowControl w:val="0"/>
-              <w:pBdr>
-                <w:top w:space="0" w:sz="0" w:val="nil"/>
-                <w:left w:space="0" w:sz="0" w:val="nil"/>
-                <w:bottom w:space="0" w:sz="0" w:val="nil"/>
-                <w:right w:space="0" w:sz="0" w:val="nil"/>
-                <w:between w:space="0" w:sz="0" w:val="nil"/>
-              </w:pBdr>
-              <w:shd w:fill="auto" w:val="clear"/>
-              <w:spacing w:after="0" w:before="0" w:line="240" w:lineRule="auto"/>
-              <w:ind w:left="0" w:right="0" w:firstLine="0"/>
-              <w:contextualSpacing w:val="0"/>
-              <w:jc w:val="left"/>
-              <w:rPr/>
-            </w:pPr>
-            <w:r>
-              <w:rPr>
-                <w:rtl w:val="0"/>
-              </w:rPr>
-              <w:t xml:space="preserve">Länge des </w:t>
-            </w:r>
-            <w:r>
-              <w:rPr>
-                <w:i w:val="1"/>
-                <w:rtl w:val="0"/>
-              </w:rPr>
-              <w:t xml:space="preserve">raw data</w:t>
-            </w:r>
-            <w:r>
-              <w:rPr>
-                <w:rtl w:val="0"/>
-              </w:rPr>
-              <w:t xml:space="preserve">-Fragments - 1</w:t>
-            </w:r>
-          </w:p>
-        </w:tc>
-      </w:tr>
-      <w:tr>
-        <w:tc>
-          <w:tcPr>
-            <w:shd w:fill="auto" w:val="clear"/>
-            <w:tcMar>
-              <w:top w:w="100.0" w:type="dxa"/>
-              <w:left w:w="100.0" w:type="dxa"/>
-              <w:bottom w:w="100.0" w:type="dxa"/>
-              <w:right w:w="100.0" w:type="dxa"/>
-            </w:tcMar>
-            <w:vAlign w:val="top"/>
-          </w:tcPr>
-          <w:p>
-            <w:pPr>
-              <w:keepNext w:val="0"/>
-              <w:keepLines w:val="0"/>
-              <w:widowControl w:val="0"/>
-              <w:pBdr>
-                <w:top w:space="0" w:sz="0" w:val="nil"/>
-                <w:left w:space="0" w:sz="0" w:val="nil"/>
-                <w:bottom w:space="0" w:sz="0" w:val="nil"/>
-                <w:right w:space="0" w:sz="0" w:val="nil"/>
-                <w:between w:space="0" w:sz="0" w:val="nil"/>
-              </w:pBdr>
-              <w:shd w:fill="auto" w:val="clear"/>
-              <w:spacing w:after="0" w:before="0" w:line="240" w:lineRule="auto"/>
-              <w:ind w:left="0" w:right="0" w:firstLine="0"/>
-              <w:contextualSpacing w:val="0"/>
-              <w:jc w:val="left"/>
-              <w:rPr/>
-            </w:pPr>
-            <w:r>
-              <w:rPr>
-                <w:rtl w:val="0"/>
-              </w:rPr>
-              <w:t xml:space="preserve">4 Bytes</w:t>
-            </w:r>
-          </w:p>
-        </w:tc>
-        <w:tc>
-          <w:tcPr>
-            <w:shd w:fill="auto" w:val="clear"/>
-            <w:tcMar>
-              <w:top w:w="100.0" w:type="dxa"/>
-              <w:left w:w="100.0" w:type="dxa"/>
-              <w:bottom w:w="100.0" w:type="dxa"/>
-              <w:right w:w="100.0" w:type="dxa"/>
-            </w:tcMar>
-            <w:vAlign w:val="top"/>
-          </w:tcPr>
-          <w:p>
-            <w:pPr>
-              <w:keepNext w:val="0"/>
-              <w:keepLines w:val="0"/>
-              <w:widowControl w:val="0"/>
-              <w:pBdr>
-                <w:top w:space="0" w:sz="0" w:val="nil"/>
-                <w:left w:space="0" w:sz="0" w:val="nil"/>
-                <w:bottom w:space="0" w:sz="0" w:val="nil"/>
-                <w:right w:space="0" w:sz="0" w:val="nil"/>
-                <w:between w:space="0" w:sz="0" w:val="nil"/>
-              </w:pBdr>
-              <w:shd w:fill="auto" w:val="clear"/>
-              <w:spacing w:after="0" w:before="0" w:line="240" w:lineRule="auto"/>
-              <w:ind w:left="0" w:right="0" w:firstLine="0"/>
-              <w:contextualSpacing w:val="0"/>
-              <w:jc w:val="left"/>
-              <w:rPr/>
-            </w:pPr>
-            <w:r>
-              <w:rPr>
-                <w:rtl w:val="0"/>
-              </w:rPr>
-              <w:t xml:space="preserve">CRC32 Checksum für das </w:t>
-            </w:r>
-            <w:r>
-              <w:rPr>
-                <w:i w:val="1"/>
-                <w:rtl w:val="0"/>
-              </w:rPr>
-              <w:t xml:space="preserve">raw data</w:t>
-            </w:r>
-            <w:r>
-              <w:rPr>
-                <w:rtl w:val="0"/>
-              </w:rPr>
-              <w:t xml:space="preserve">-Fragment</w:t>
-            </w:r>
-          </w:p>
-        </w:tc>
-      </w:tr>
-      <w:tr>
-        <w:tc>
-          <w:tcPr>
-            <w:shd w:fill="auto" w:val="clear"/>
-            <w:tcMar>
-              <w:top w:w="100.0" w:type="dxa"/>
-              <w:left w:w="100.0" w:type="dxa"/>
-              <w:bottom w:w="100.0" w:type="dxa"/>
-              <w:right w:w="100.0" w:type="dxa"/>
-            </w:tcMar>
-            <w:vAlign w:val="top"/>
-          </w:tcPr>
-          <w:p>
-            <w:pPr>
-              <w:keepNext w:val="0"/>
-              <w:keepLines w:val="0"/>
-              <w:widowControl w:val="0"/>
-              <w:pBdr>
-                <w:top w:space="0" w:sz="0" w:val="nil"/>
-                <w:left w:space="0" w:sz="0" w:val="nil"/>
-                <w:bottom w:space="0" w:sz="0" w:val="nil"/>
-                <w:right w:space="0" w:sz="0" w:val="nil"/>
-                <w:between w:space="0" w:sz="0" w:val="nil"/>
-              </w:pBdr>
-              <w:shd w:fill="auto" w:val="clear"/>
-              <w:spacing w:after="0" w:before="0" w:line="240" w:lineRule="auto"/>
-              <w:ind w:left="0" w:right="0" w:firstLine="0"/>
-              <w:contextualSpacing w:val="0"/>
-              <w:jc w:val="left"/>
-              <w:rPr/>
-            </w:pPr>
-            <w:r>
-              <w:rPr>
-                <w:rtl w:val="0"/>
-              </w:rPr>
-              <w:t xml:space="preserve">1 Byte</w:t>
-            </w:r>
-          </w:p>
-        </w:tc>
-        <w:tc>
-          <w:tcPr>
-            <w:shd w:fill="auto" w:val="clear"/>
-            <w:tcMar>
-              <w:top w:w="100.0" w:type="dxa"/>
-              <w:left w:w="100.0" w:type="dxa"/>
-              <w:bottom w:w="100.0" w:type="dxa"/>
-              <w:right w:w="100.0" w:type="dxa"/>
-            </w:tcMar>
-            <w:vAlign w:val="top"/>
-          </w:tcPr>
-          <w:p>
-            <w:pPr>
-              <w:keepNext w:val="0"/>
-              <w:keepLines w:val="0"/>
-              <w:widowControl w:val="0"/>
-              <w:pBdr>
-                <w:top w:space="0" w:sz="0" w:val="nil"/>
-                <w:left w:space="0" w:sz="0" w:val="nil"/>
-                <w:bottom w:space="0" w:sz="0" w:val="nil"/>
-                <w:right w:space="0" w:sz="0" w:val="nil"/>
-                <w:between w:space="0" w:sz="0" w:val="nil"/>
-              </w:pBdr>
-              <w:shd w:fill="auto" w:val="clear"/>
-              <w:spacing w:after="0" w:before="0" w:line="240" w:lineRule="auto"/>
-              <w:ind w:left="0" w:right="0" w:firstLine="0"/>
-              <w:contextualSpacing w:val="0"/>
-              <w:jc w:val="left"/>
-              <w:rPr/>
-            </w:pPr>
-            <w:r>
-              <w:rPr>
-                <w:rtl w:val="0"/>
-              </w:rPr>
-              <w:t xml:space="preserve">XOR Checksum für das CP </w:t>
+              </w:rPr>
+            </w:pPr>
+            <w:r>
+              <w:rPr>
+                <w:rtl w:val="0"/>
+              </w:rPr>
+              <w:t xml:space="preserve">Packet ID </w:t>
             </w:r>
             <w:r>
               <w:rPr>
@@ -4538,12 +4476,593 @@
                 <w:szCs w:val="14"/>
                 <w:rtl w:val="0"/>
               </w:rPr>
+              <w:t xml:space="preserve">Siehe Appendix B</w:t>
+            </w:r>
+          </w:p>
+        </w:tc>
+      </w:tr>
+      <w:tr>
+        <w:trPr>
+          <w:trHeight w:val="420" w:hRule="atLeast"/>
+        </w:trPr>
+        <w:tc>
+          <w:tcPr>
+            <w:vMerge w:val="continue"/>
+            <w:shd w:fill="auto" w:val="clear"/>
+            <w:tcMar>
+              <w:top w:w="100.0" w:type="dxa"/>
+              <w:left w:w="100.0" w:type="dxa"/>
+              <w:bottom w:w="100.0" w:type="dxa"/>
+              <w:right w:w="100.0" w:type="dxa"/>
+            </w:tcMar>
+            <w:vAlign w:val="top"/>
+          </w:tcPr>
+          <w:p>
+            <w:pPr>
+              <w:keepNext w:val="0"/>
+              <w:keepLines w:val="0"/>
+              <w:widowControl w:val="0"/>
+              <w:pBdr>
+                <w:top w:space="0" w:sz="0" w:val="nil"/>
+                <w:left w:space="0" w:sz="0" w:val="nil"/>
+                <w:bottom w:space="0" w:sz="0" w:val="nil"/>
+                <w:right w:space="0" w:sz="0" w:val="nil"/>
+                <w:between w:space="0" w:sz="0" w:val="nil"/>
+              </w:pBdr>
+              <w:shd w:fill="auto" w:val="clear"/>
+              <w:spacing w:after="0" w:before="0" w:line="240" w:lineRule="auto"/>
+              <w:ind w:left="0" w:right="0" w:firstLine="0"/>
+              <w:contextualSpacing w:val="0"/>
+              <w:jc w:val="left"/>
+              <w:rPr/>
+            </w:pPr>
+            <w:r>
+              <w:rPr>
+                <w:rtl w:val="0"/>
+              </w:rPr>
+            </w:r>
+          </w:p>
+        </w:tc>
+        <w:tc>
+          <w:tcPr>
+            <w:shd w:fill="auto" w:val="clear"/>
+            <w:tcMar>
+              <w:top w:w="100.0" w:type="dxa"/>
+              <w:left w:w="100.0" w:type="dxa"/>
+              <w:bottom w:w="100.0" w:type="dxa"/>
+              <w:right w:w="100.0" w:type="dxa"/>
+            </w:tcMar>
+            <w:vAlign w:val="top"/>
+          </w:tcPr>
+          <w:p>
+            <w:pPr>
+              <w:keepNext w:val="0"/>
+              <w:keepLines w:val="0"/>
+              <w:widowControl w:val="0"/>
+              <w:pBdr>
+                <w:top w:space="0" w:sz="0" w:val="nil"/>
+                <w:left w:space="0" w:sz="0" w:val="nil"/>
+                <w:bottom w:space="0" w:sz="0" w:val="nil"/>
+                <w:right w:space="0" w:sz="0" w:val="nil"/>
+                <w:between w:space="0" w:sz="0" w:val="nil"/>
+              </w:pBdr>
+              <w:shd w:fill="auto" w:val="clear"/>
+              <w:spacing w:after="0" w:before="0" w:line="240" w:lineRule="auto"/>
+              <w:ind w:left="0" w:right="0" w:firstLine="0"/>
+              <w:contextualSpacing w:val="0"/>
+              <w:jc w:val="left"/>
+              <w:rPr/>
+            </w:pPr>
+            <w:r>
+              <w:rPr>
+                <w:rtl w:val="0"/>
+              </w:rPr>
+              <w:t xml:space="preserve">1 Byte</w:t>
+            </w:r>
+          </w:p>
+        </w:tc>
+        <w:tc>
+          <w:tcPr>
+            <w:shd w:fill="auto" w:val="clear"/>
+            <w:tcMar>
+              <w:top w:w="100.0" w:type="dxa"/>
+              <w:left w:w="100.0" w:type="dxa"/>
+              <w:bottom w:w="100.0" w:type="dxa"/>
+              <w:right w:w="100.0" w:type="dxa"/>
+            </w:tcMar>
+            <w:vAlign w:val="top"/>
+          </w:tcPr>
+          <w:p>
+            <w:pPr>
+              <w:keepNext w:val="0"/>
+              <w:keepLines w:val="0"/>
+              <w:widowControl w:val="0"/>
+              <w:pBdr>
+                <w:top w:space="0" w:sz="0" w:val="nil"/>
+                <w:left w:space="0" w:sz="0" w:val="nil"/>
+                <w:bottom w:space="0" w:sz="0" w:val="nil"/>
+                <w:right w:space="0" w:sz="0" w:val="nil"/>
+                <w:between w:space="0" w:sz="0" w:val="nil"/>
+              </w:pBdr>
+              <w:shd w:fill="auto" w:val="clear"/>
+              <w:spacing w:after="0" w:before="0" w:line="240" w:lineRule="auto"/>
+              <w:ind w:left="0" w:right="0" w:firstLine="0"/>
+              <w:contextualSpacing w:val="0"/>
+              <w:jc w:val="left"/>
+              <w:rPr>
+                <w:i w:val="1"/>
+              </w:rPr>
+            </w:pPr>
+            <w:r>
+              <w:rPr>
+                <w:rtl w:val="0"/>
+              </w:rPr>
+              <w:t xml:space="preserve">Länge der </w:t>
+            </w:r>
+            <w:r>
+              <w:rPr>
+                <w:i w:val="1"/>
+                <w:rtl w:val="0"/>
+              </w:rPr>
+              <w:t xml:space="preserve">raw data</w:t>
+            </w:r>
+          </w:p>
+        </w:tc>
+      </w:tr>
+      <w:tr>
+        <w:trPr>
+          <w:trHeight w:val="420" w:hRule="atLeast"/>
+        </w:trPr>
+        <w:tc>
+          <w:tcPr>
+            <w:vMerge w:val="continue"/>
+            <w:shd w:fill="auto" w:val="clear"/>
+            <w:tcMar>
+              <w:top w:w="100.0" w:type="dxa"/>
+              <w:left w:w="100.0" w:type="dxa"/>
+              <w:bottom w:w="100.0" w:type="dxa"/>
+              <w:right w:w="100.0" w:type="dxa"/>
+            </w:tcMar>
+            <w:vAlign w:val="top"/>
+          </w:tcPr>
+          <w:p>
+            <w:pPr>
+              <w:keepNext w:val="0"/>
+              <w:keepLines w:val="0"/>
+              <w:widowControl w:val="0"/>
+              <w:pBdr>
+                <w:top w:space="0" w:sz="0" w:val="nil"/>
+                <w:left w:space="0" w:sz="0" w:val="nil"/>
+                <w:bottom w:space="0" w:sz="0" w:val="nil"/>
+                <w:right w:space="0" w:sz="0" w:val="nil"/>
+                <w:between w:space="0" w:sz="0" w:val="nil"/>
+              </w:pBdr>
+              <w:shd w:fill="auto" w:val="clear"/>
+              <w:spacing w:after="0" w:before="0" w:line="240" w:lineRule="auto"/>
+              <w:ind w:left="0" w:right="0" w:firstLine="0"/>
+              <w:contextualSpacing w:val="0"/>
+              <w:jc w:val="left"/>
+              <w:rPr/>
+            </w:pPr>
+            <w:r>
+              <w:rPr>
+                <w:rtl w:val="0"/>
+              </w:rPr>
+            </w:r>
+          </w:p>
+        </w:tc>
+        <w:tc>
+          <w:tcPr>
+            <w:shd w:fill="auto" w:val="clear"/>
+            <w:tcMar>
+              <w:top w:w="100.0" w:type="dxa"/>
+              <w:left w:w="100.0" w:type="dxa"/>
+              <w:bottom w:w="100.0" w:type="dxa"/>
+              <w:right w:w="100.0" w:type="dxa"/>
+            </w:tcMar>
+            <w:vAlign w:val="top"/>
+          </w:tcPr>
+          <w:p>
+            <w:pPr>
+              <w:keepNext w:val="0"/>
+              <w:keepLines w:val="0"/>
+              <w:widowControl w:val="0"/>
+              <w:pBdr>
+                <w:top w:space="0" w:sz="0" w:val="nil"/>
+                <w:left w:space="0" w:sz="0" w:val="nil"/>
+                <w:bottom w:space="0" w:sz="0" w:val="nil"/>
+                <w:right w:space="0" w:sz="0" w:val="nil"/>
+                <w:between w:space="0" w:sz="0" w:val="nil"/>
+              </w:pBdr>
+              <w:shd w:fill="auto" w:val="clear"/>
+              <w:spacing w:after="0" w:before="0" w:line="240" w:lineRule="auto"/>
+              <w:ind w:left="0" w:right="0" w:firstLine="0"/>
+              <w:contextualSpacing w:val="0"/>
+              <w:jc w:val="left"/>
+              <w:rPr/>
+            </w:pPr>
+            <w:r>
+              <w:rPr>
+                <w:rtl w:val="0"/>
+              </w:rPr>
+              <w:t xml:space="preserve">2 Bytes</w:t>
+            </w:r>
+          </w:p>
+        </w:tc>
+        <w:tc>
+          <w:tcPr>
+            <w:shd w:fill="auto" w:val="clear"/>
+            <w:tcMar>
+              <w:top w:w="100.0" w:type="dxa"/>
+              <w:left w:w="100.0" w:type="dxa"/>
+              <w:bottom w:w="100.0" w:type="dxa"/>
+              <w:right w:w="100.0" w:type="dxa"/>
+            </w:tcMar>
+            <w:vAlign w:val="top"/>
+          </w:tcPr>
+          <w:p>
+            <w:pPr>
+              <w:keepNext w:val="0"/>
+              <w:keepLines w:val="0"/>
+              <w:widowControl w:val="0"/>
+              <w:pBdr>
+                <w:top w:space="0" w:sz="0" w:val="nil"/>
+                <w:left w:space="0" w:sz="0" w:val="nil"/>
+                <w:bottom w:space="0" w:sz="0" w:val="nil"/>
+                <w:right w:space="0" w:sz="0" w:val="nil"/>
+                <w:between w:space="0" w:sz="0" w:val="nil"/>
+              </w:pBdr>
+              <w:shd w:fill="auto" w:val="clear"/>
+              <w:spacing w:after="0" w:before="0" w:line="240" w:lineRule="auto"/>
+              <w:ind w:left="0" w:right="0" w:firstLine="0"/>
+              <w:contextualSpacing w:val="0"/>
+              <w:jc w:val="left"/>
+              <w:rPr/>
+            </w:pPr>
+            <w:r>
+              <w:rPr>
+                <w:rtl w:val="0"/>
+              </w:rPr>
+              <w:t xml:space="preserve">CRC16 Checksum</w:t>
+            </w:r>
+          </w:p>
+        </w:tc>
+      </w:tr>
+      <w:tr>
+        <w:trPr>
+          <w:trHeight w:val="420" w:hRule="atLeast"/>
+        </w:trPr>
+        <w:tc>
+          <w:tcPr>
+            <w:vMerge w:val="continue"/>
+            <w:shd w:fill="auto" w:val="clear"/>
+            <w:tcMar>
+              <w:top w:w="100.0" w:type="dxa"/>
+              <w:left w:w="100.0" w:type="dxa"/>
+              <w:bottom w:w="100.0" w:type="dxa"/>
+              <w:right w:w="100.0" w:type="dxa"/>
+            </w:tcMar>
+            <w:vAlign w:val="top"/>
+          </w:tcPr>
+          <w:p>
+            <w:pPr>
+              <w:keepNext w:val="0"/>
+              <w:keepLines w:val="0"/>
+              <w:widowControl w:val="0"/>
+              <w:pBdr>
+                <w:top w:space="0" w:sz="0" w:val="nil"/>
+                <w:left w:space="0" w:sz="0" w:val="nil"/>
+                <w:bottom w:space="0" w:sz="0" w:val="nil"/>
+                <w:right w:space="0" w:sz="0" w:val="nil"/>
+                <w:between w:space="0" w:sz="0" w:val="nil"/>
+              </w:pBdr>
+              <w:shd w:fill="auto" w:val="clear"/>
+              <w:spacing w:after="0" w:before="0" w:line="240" w:lineRule="auto"/>
+              <w:ind w:left="0" w:right="0" w:firstLine="0"/>
+              <w:contextualSpacing w:val="0"/>
+              <w:jc w:val="left"/>
+              <w:rPr/>
+            </w:pPr>
+            <w:r>
+              <w:rPr>
+                <w:rtl w:val="0"/>
+              </w:rPr>
+            </w:r>
+          </w:p>
+        </w:tc>
+        <w:tc>
+          <w:tcPr>
+            <w:shd w:fill="auto" w:val="clear"/>
+            <w:tcMar>
+              <w:top w:w="100.0" w:type="dxa"/>
+              <w:left w:w="100.0" w:type="dxa"/>
+              <w:bottom w:w="100.0" w:type="dxa"/>
+              <w:right w:w="100.0" w:type="dxa"/>
+            </w:tcMar>
+            <w:vAlign w:val="top"/>
+          </w:tcPr>
+          <w:p>
+            <w:pPr>
+              <w:keepNext w:val="0"/>
+              <w:keepLines w:val="0"/>
+              <w:widowControl w:val="0"/>
+              <w:pBdr>
+                <w:top w:space="0" w:sz="0" w:val="nil"/>
+                <w:left w:space="0" w:sz="0" w:val="nil"/>
+                <w:bottom w:space="0" w:sz="0" w:val="nil"/>
+                <w:right w:space="0" w:sz="0" w:val="nil"/>
+                <w:between w:space="0" w:sz="0" w:val="nil"/>
+              </w:pBdr>
+              <w:shd w:fill="auto" w:val="clear"/>
+              <w:spacing w:after="0" w:before="0" w:line="240" w:lineRule="auto"/>
+              <w:ind w:left="0" w:right="0" w:firstLine="0"/>
+              <w:contextualSpacing w:val="0"/>
+              <w:jc w:val="left"/>
+              <w:rPr/>
+            </w:pPr>
+            <w:r>
+              <w:rPr>
+                <w:rtl w:val="0"/>
+              </w:rPr>
+              <w:t xml:space="preserve">1 Byte</w:t>
+            </w:r>
+          </w:p>
+        </w:tc>
+        <w:tc>
+          <w:tcPr>
+            <w:shd w:fill="auto" w:val="clear"/>
+            <w:tcMar>
+              <w:top w:w="100.0" w:type="dxa"/>
+              <w:left w:w="100.0" w:type="dxa"/>
+              <w:bottom w:w="100.0" w:type="dxa"/>
+              <w:right w:w="100.0" w:type="dxa"/>
+            </w:tcMar>
+            <w:vAlign w:val="top"/>
+          </w:tcPr>
+          <w:p>
+            <w:pPr>
+              <w:widowControl w:val="0"/>
+              <w:spacing w:line="240" w:lineRule="auto"/>
+              <w:contextualSpacing w:val="0"/>
+              <w:rPr/>
+            </w:pPr>
+            <w:r>
+              <w:rPr>
+                <w:rtl w:val="0"/>
+              </w:rPr>
+              <w:t xml:space="preserve">XOR Checksum </w:t>
+            </w:r>
+            <w:r>
+              <w:rPr>
+                <w:i w:val="1"/>
+                <w:sz w:val="14"/>
+                <w:szCs w:val="14"/>
+                <w:rtl w:val="0"/>
+              </w:rPr>
               <w:t xml:space="preserve">Siehe Appendix D</w:t>
             </w:r>
             <w:r>
               <w:rPr>
                 <w:rtl w:val="0"/>
               </w:rPr>
+            </w:r>
+          </w:p>
+        </w:tc>
+      </w:tr>
+      <w:tr>
+        <w:trPr>
+          <w:trHeight w:val="420" w:hRule="atLeast"/>
+        </w:trPr>
+        <w:tc>
+          <w:tcPr>
+            <w:vMerge w:val="restart"/>
+            <w:shd w:fill="auto" w:val="clear"/>
+            <w:tcMar>
+              <w:top w:w="100.0" w:type="dxa"/>
+              <w:left w:w="100.0" w:type="dxa"/>
+              <w:bottom w:w="100.0" w:type="dxa"/>
+              <w:right w:w="100.0" w:type="dxa"/>
+            </w:tcMar>
+            <w:vAlign w:val="top"/>
+          </w:tcPr>
+          <w:p>
+            <w:pPr>
+              <w:keepNext w:val="0"/>
+              <w:keepLines w:val="0"/>
+              <w:widowControl w:val="0"/>
+              <w:pBdr>
+                <w:top w:space="0" w:sz="0" w:val="nil"/>
+                <w:left w:space="0" w:sz="0" w:val="nil"/>
+                <w:bottom w:space="0" w:sz="0" w:val="nil"/>
+                <w:right w:space="0" w:sz="0" w:val="nil"/>
+                <w:between w:space="0" w:sz="0" w:val="nil"/>
+              </w:pBdr>
+              <w:shd w:fill="auto" w:val="clear"/>
+              <w:spacing w:after="0" w:before="0" w:line="240" w:lineRule="auto"/>
+              <w:ind w:left="0" w:right="0" w:firstLine="0"/>
+              <w:contextualSpacing w:val="0"/>
+              <w:jc w:val="left"/>
+              <w:rPr/>
+            </w:pPr>
+            <w:r>
+              <w:rPr>
+                <w:rtl w:val="0"/>
+              </w:rPr>
+              <w:t xml:space="preserve">Payload</w:t>
+            </w:r>
+          </w:p>
+        </w:tc>
+        <w:tc>
+          <w:tcPr>
+            <w:shd w:fill="auto" w:val="clear"/>
+            <w:tcMar>
+              <w:top w:w="100.0" w:type="dxa"/>
+              <w:left w:w="100.0" w:type="dxa"/>
+              <w:bottom w:w="100.0" w:type="dxa"/>
+              <w:right w:w="100.0" w:type="dxa"/>
+            </w:tcMar>
+            <w:vAlign w:val="top"/>
+          </w:tcPr>
+          <w:p>
+            <w:pPr>
+              <w:keepNext w:val="0"/>
+              <w:keepLines w:val="0"/>
+              <w:widowControl w:val="0"/>
+              <w:pBdr>
+                <w:top w:space="0" w:sz="0" w:val="nil"/>
+                <w:left w:space="0" w:sz="0" w:val="nil"/>
+                <w:bottom w:space="0" w:sz="0" w:val="nil"/>
+                <w:right w:space="0" w:sz="0" w:val="nil"/>
+                <w:between w:space="0" w:sz="0" w:val="nil"/>
+              </w:pBdr>
+              <w:shd w:fill="auto" w:val="clear"/>
+              <w:spacing w:after="0" w:before="0" w:line="240" w:lineRule="auto"/>
+              <w:ind w:left="0" w:right="0" w:firstLine="0"/>
+              <w:contextualSpacing w:val="0"/>
+              <w:jc w:val="left"/>
+              <w:rPr/>
+            </w:pPr>
+            <w:r>
+              <w:rPr>
+                <w:rtl w:val="0"/>
+              </w:rPr>
+              <w:t xml:space="preserve">17 - 64 Bytes</w:t>
+            </w:r>
+          </w:p>
+        </w:tc>
+        <w:tc>
+          <w:tcPr>
+            <w:shd w:fill="auto" w:val="clear"/>
+            <w:tcMar>
+              <w:top w:w="100.0" w:type="dxa"/>
+              <w:left w:w="100.0" w:type="dxa"/>
+              <w:bottom w:w="100.0" w:type="dxa"/>
+              <w:right w:w="100.0" w:type="dxa"/>
+            </w:tcMar>
+            <w:vAlign w:val="top"/>
+          </w:tcPr>
+          <w:p>
+            <w:pPr>
+              <w:widowControl w:val="0"/>
+              <w:spacing w:line="240" w:lineRule="auto"/>
+              <w:contextualSpacing w:val="0"/>
+              <w:rPr>
+                <w:i w:val="1"/>
+              </w:rPr>
+            </w:pPr>
+            <w:r>
+              <w:rPr>
+                <w:i w:val="1"/>
+                <w:rtl w:val="0"/>
+              </w:rPr>
+              <w:t xml:space="preserve">raw data</w:t>
+            </w:r>
+          </w:p>
+        </w:tc>
+      </w:tr>
+      <w:tr>
+        <w:trPr>
+          <w:trHeight w:val="420" w:hRule="atLeast"/>
+        </w:trPr>
+        <w:tc>
+          <w:tcPr>
+            <w:vMerge w:val="continue"/>
+            <w:shd w:fill="auto" w:val="clear"/>
+            <w:tcMar>
+              <w:top w:w="100.0" w:type="dxa"/>
+              <w:left w:w="100.0" w:type="dxa"/>
+              <w:bottom w:w="100.0" w:type="dxa"/>
+              <w:right w:w="100.0" w:type="dxa"/>
+            </w:tcMar>
+            <w:vAlign w:val="top"/>
+          </w:tcPr>
+          <w:p>
+            <w:pPr>
+              <w:keepNext w:val="0"/>
+              <w:keepLines w:val="0"/>
+              <w:widowControl w:val="0"/>
+              <w:pBdr>
+                <w:top w:space="0" w:sz="0" w:val="nil"/>
+                <w:left w:space="0" w:sz="0" w:val="nil"/>
+                <w:bottom w:space="0" w:sz="0" w:val="nil"/>
+                <w:right w:space="0" w:sz="0" w:val="nil"/>
+                <w:between w:space="0" w:sz="0" w:val="nil"/>
+              </w:pBdr>
+              <w:shd w:fill="auto" w:val="clear"/>
+              <w:spacing w:after="0" w:before="0" w:line="240" w:lineRule="auto"/>
+              <w:ind w:left="0" w:right="0" w:firstLine="0"/>
+              <w:contextualSpacing w:val="0"/>
+              <w:jc w:val="left"/>
+              <w:rPr/>
+            </w:pPr>
+            <w:r>
+              <w:rPr>
+                <w:rtl w:val="0"/>
+              </w:rPr>
+            </w:r>
+          </w:p>
+        </w:tc>
+        <w:tc>
+          <w:tcPr>
+            <w:shd w:fill="auto" w:val="clear"/>
+            <w:tcMar>
+              <w:top w:w="100.0" w:type="dxa"/>
+              <w:left w:w="100.0" w:type="dxa"/>
+              <w:bottom w:w="100.0" w:type="dxa"/>
+              <w:right w:w="100.0" w:type="dxa"/>
+            </w:tcMar>
+            <w:vAlign w:val="top"/>
+          </w:tcPr>
+          <w:p>
+            <w:pPr>
+              <w:keepNext w:val="0"/>
+              <w:keepLines w:val="0"/>
+              <w:widowControl w:val="0"/>
+              <w:pBdr>
+                <w:top w:space="0" w:sz="0" w:val="nil"/>
+                <w:left w:space="0" w:sz="0" w:val="nil"/>
+                <w:bottom w:space="0" w:sz="0" w:val="nil"/>
+                <w:right w:space="0" w:sz="0" w:val="nil"/>
+                <w:between w:space="0" w:sz="0" w:val="nil"/>
+              </w:pBdr>
+              <w:shd w:fill="auto" w:val="clear"/>
+              <w:spacing w:after="0" w:before="0" w:line="240" w:lineRule="auto"/>
+              <w:ind w:left="0" w:right="0" w:firstLine="0"/>
+              <w:contextualSpacing w:val="0"/>
+              <w:jc w:val="left"/>
+              <w:rPr/>
+            </w:pPr>
+            <w:r>
+              <w:rPr>
+                <w:rtl w:val="0"/>
+              </w:rPr>
+              <w:t xml:space="preserve">0 - 47 Bytes</w:t>
+            </w:r>
+          </w:p>
+        </w:tc>
+        <w:tc>
+          <w:tcPr>
+            <w:shd w:fill="auto" w:val="clear"/>
+            <w:tcMar>
+              <w:top w:w="100.0" w:type="dxa"/>
+              <w:left w:w="100.0" w:type="dxa"/>
+              <w:bottom w:w="100.0" w:type="dxa"/>
+              <w:right w:w="100.0" w:type="dxa"/>
+            </w:tcMar>
+            <w:vAlign w:val="top"/>
+          </w:tcPr>
+          <w:p>
+            <w:pPr>
+              <w:widowControl w:val="0"/>
+              <w:spacing w:line="240" w:lineRule="auto"/>
+              <w:contextualSpacing w:val="0"/>
+              <w:rPr/>
+            </w:pPr>
+            <w:r>
+              <w:rPr>
+                <w:rtl w:val="0"/>
+              </w:rPr>
+              <w:t xml:space="preserve">Füllbytes</w:t>
             </w:r>
           </w:p>
         </w:tc>
@@ -4551,7 +5070,6 @@
     </w:tbl>
     <w:p>
       <w:pPr>
-        <w:ind w:left="0" w:firstLine="0"/>
         <w:contextualSpacing w:val="0"/>
         <w:rPr/>
       </w:pPr>
@@ -4563,8 +5081,26 @@
     </w:p>
     <w:p>
       <w:pPr>
-        <w:spacing w:line="360" w:lineRule="auto"/>
-        <w:ind w:left="0" w:firstLine="0"/>
+        <w:pStyle w:val="Heading3"/>
+        <w:contextualSpacing w:val="0"/>
+        <w:rPr>
+          <w:b w:val="1"/>
+        </w:rPr>
+      </w:pPr>
+      <w:bookmarkStart w:colFirst="0" w:colLast="0" w:name="_vxvs8b5mnxks" w:id="9"/>
+      <w:bookmarkEnd w:id="9"/>
+      <w:r>
+        <w:rPr>
+          <w:b w:val="1"/>
+          <w:rtl w:val="0"/>
+        </w:rPr>
+        <w:t xml:space="preserve">3.3</w:t>
+        <w:tab/>
+        <w:t xml:space="preserve">Large Data Packet</w:t>
+      </w:r>
+    </w:p>
+    <w:p>
+      <w:pPr>
         <w:contextualSpacing w:val="0"/>
         <w:rPr/>
       </w:pPr>
@@ -4572,7 +5108,935 @@
         <w:rPr>
           <w:rtl w:val="0"/>
         </w:rPr>
-        <w:t xml:space="preserve">Wenn der Empfänger den korrekten Empfang des CP quittiert hat wird das zweite Sub-Paket verschickt.</w:t>
+      </w:r>
+    </w:p>
+    <w:tbl>
+      <w:tblPr>
+        <w:tblStyle w:val="Table5"/>
+        <w:tblW w:w="9360.0" w:type="dxa"/>
+        <w:jc w:val="left"/>
+        <w:tblInd w:w="100.0" w:type="pct"/>
+        <w:tblBorders>
+          <w:top w:color="000000" w:space="0" w:sz="8" w:val="single"/>
+          <w:left w:color="000000" w:space="0" w:sz="8" w:val="single"/>
+          <w:bottom w:color="000000" w:space="0" w:sz="8" w:val="single"/>
+          <w:right w:color="000000" w:space="0" w:sz="8" w:val="single"/>
+          <w:insideH w:color="000000" w:space="0" w:sz="8" w:val="single"/>
+          <w:insideV w:color="000000" w:space="0" w:sz="8" w:val="single"/>
+        </w:tblBorders>
+        <w:tblLayout w:type="fixed"/>
+        <w:tblLook w:val="0600"/>
+      </w:tblPr>
+      <w:tblGrid>
+        <w:gridCol w:w="1155"/>
+        <w:gridCol w:w="1635"/>
+        <w:gridCol w:w="6570"/>
+        <w:tblGridChange w:id="0">
+          <w:tblGrid>
+            <w:gridCol w:w="1155"/>
+            <w:gridCol w:w="1635"/>
+            <w:gridCol w:w="6570"/>
+          </w:tblGrid>
+        </w:tblGridChange>
+      </w:tblGrid>
+      <w:tr>
+        <w:tc>
+          <w:tcPr>
+            <w:tcBorders>
+              <w:top w:color="000000" w:space="0" w:sz="0" w:val="nil"/>
+              <w:left w:color="000000" w:space="0" w:sz="0" w:val="nil"/>
+            </w:tcBorders>
+            <w:shd w:fill="auto" w:val="clear"/>
+            <w:tcMar>
+              <w:top w:w="100.0" w:type="dxa"/>
+              <w:left w:w="100.0" w:type="dxa"/>
+              <w:bottom w:w="100.0" w:type="dxa"/>
+              <w:right w:w="100.0" w:type="dxa"/>
+            </w:tcMar>
+            <w:vAlign w:val="top"/>
+          </w:tcPr>
+          <w:p>
+            <w:pPr>
+              <w:keepNext w:val="0"/>
+              <w:keepLines w:val="0"/>
+              <w:widowControl w:val="0"/>
+              <w:pBdr>
+                <w:top w:space="0" w:sz="0" w:val="nil"/>
+                <w:left w:space="0" w:sz="0" w:val="nil"/>
+                <w:bottom w:space="0" w:sz="0" w:val="nil"/>
+                <w:right w:space="0" w:sz="0" w:val="nil"/>
+                <w:between w:space="0" w:sz="0" w:val="nil"/>
+              </w:pBdr>
+              <w:shd w:fill="auto" w:val="clear"/>
+              <w:spacing w:after="0" w:before="0" w:line="240" w:lineRule="auto"/>
+              <w:ind w:left="0" w:right="0" w:firstLine="0"/>
+              <w:contextualSpacing w:val="0"/>
+              <w:jc w:val="left"/>
+              <w:rPr/>
+            </w:pPr>
+            <w:r>
+              <w:rPr>
+                <w:rtl w:val="0"/>
+              </w:rPr>
+            </w:r>
+          </w:p>
+        </w:tc>
+        <w:tc>
+          <w:tcPr>
+            <w:shd w:fill="auto" w:val="clear"/>
+            <w:tcMar>
+              <w:top w:w="100.0" w:type="dxa"/>
+              <w:left w:w="100.0" w:type="dxa"/>
+              <w:bottom w:w="100.0" w:type="dxa"/>
+              <w:right w:w="100.0" w:type="dxa"/>
+            </w:tcMar>
+            <w:vAlign w:val="top"/>
+          </w:tcPr>
+          <w:p>
+            <w:pPr>
+              <w:keepNext w:val="0"/>
+              <w:keepLines w:val="0"/>
+              <w:widowControl w:val="0"/>
+              <w:pBdr>
+                <w:top w:space="0" w:sz="0" w:val="nil"/>
+                <w:left w:space="0" w:sz="0" w:val="nil"/>
+                <w:bottom w:space="0" w:sz="0" w:val="nil"/>
+                <w:right w:space="0" w:sz="0" w:val="nil"/>
+                <w:between w:space="0" w:sz="0" w:val="nil"/>
+              </w:pBdr>
+              <w:shd w:fill="auto" w:val="clear"/>
+              <w:spacing w:after="0" w:before="0" w:line="240" w:lineRule="auto"/>
+              <w:ind w:left="0" w:right="0" w:firstLine="0"/>
+              <w:contextualSpacing w:val="0"/>
+              <w:jc w:val="center"/>
+              <w:rPr>
+                <w:b w:val="1"/>
+              </w:rPr>
+            </w:pPr>
+            <w:r>
+              <w:rPr>
+                <w:b w:val="1"/>
+                <w:rtl w:val="0"/>
+              </w:rPr>
+              <w:t xml:space="preserve">Größe</w:t>
+            </w:r>
+          </w:p>
+        </w:tc>
+        <w:tc>
+          <w:tcPr>
+            <w:shd w:fill="auto" w:val="clear"/>
+            <w:tcMar>
+              <w:top w:w="100.0" w:type="dxa"/>
+              <w:left w:w="100.0" w:type="dxa"/>
+              <w:bottom w:w="100.0" w:type="dxa"/>
+              <w:right w:w="100.0" w:type="dxa"/>
+            </w:tcMar>
+            <w:vAlign w:val="top"/>
+          </w:tcPr>
+          <w:p>
+            <w:pPr>
+              <w:keepNext w:val="0"/>
+              <w:keepLines w:val="0"/>
+              <w:widowControl w:val="0"/>
+              <w:pBdr>
+                <w:top w:space="0" w:sz="0" w:val="nil"/>
+                <w:left w:space="0" w:sz="0" w:val="nil"/>
+                <w:bottom w:space="0" w:sz="0" w:val="nil"/>
+                <w:right w:space="0" w:sz="0" w:val="nil"/>
+                <w:between w:space="0" w:sz="0" w:val="nil"/>
+              </w:pBdr>
+              <w:shd w:fill="auto" w:val="clear"/>
+              <w:spacing w:after="0" w:before="0" w:line="240" w:lineRule="auto"/>
+              <w:ind w:left="0" w:right="0" w:firstLine="0"/>
+              <w:contextualSpacing w:val="0"/>
+              <w:jc w:val="center"/>
+              <w:rPr>
+                <w:b w:val="1"/>
+              </w:rPr>
+            </w:pPr>
+            <w:r>
+              <w:rPr>
+                <w:b w:val="1"/>
+                <w:rtl w:val="0"/>
+              </w:rPr>
+              <w:t xml:space="preserve">Beschreibung</w:t>
+            </w:r>
+          </w:p>
+        </w:tc>
+      </w:tr>
+      <w:tr>
+        <w:trPr>
+          <w:trHeight w:val="420" w:hRule="atLeast"/>
+        </w:trPr>
+        <w:tc>
+          <w:tcPr>
+            <w:vMerge w:val="restart"/>
+            <w:shd w:fill="auto" w:val="clear"/>
+            <w:tcMar>
+              <w:top w:w="100.0" w:type="dxa"/>
+              <w:left w:w="100.0" w:type="dxa"/>
+              <w:bottom w:w="100.0" w:type="dxa"/>
+              <w:right w:w="100.0" w:type="dxa"/>
+            </w:tcMar>
+            <w:vAlign w:val="top"/>
+          </w:tcPr>
+          <w:p>
+            <w:pPr>
+              <w:keepNext w:val="0"/>
+              <w:keepLines w:val="0"/>
+              <w:widowControl w:val="0"/>
+              <w:pBdr>
+                <w:top w:space="0" w:sz="0" w:val="nil"/>
+                <w:left w:space="0" w:sz="0" w:val="nil"/>
+                <w:bottom w:space="0" w:sz="0" w:val="nil"/>
+                <w:right w:space="0" w:sz="0" w:val="nil"/>
+                <w:between w:space="0" w:sz="0" w:val="nil"/>
+              </w:pBdr>
+              <w:shd w:fill="auto" w:val="clear"/>
+              <w:spacing w:after="0" w:before="0" w:line="240" w:lineRule="auto"/>
+              <w:ind w:left="0" w:right="0" w:firstLine="0"/>
+              <w:contextualSpacing w:val="0"/>
+              <w:jc w:val="left"/>
+              <w:rPr/>
+            </w:pPr>
+            <w:r>
+              <w:rPr>
+                <w:rtl w:val="0"/>
+              </w:rPr>
+              <w:t xml:space="preserve">Header</w:t>
+            </w:r>
+          </w:p>
+        </w:tc>
+        <w:tc>
+          <w:tcPr>
+            <w:shd w:fill="auto" w:val="clear"/>
+            <w:tcMar>
+              <w:top w:w="100.0" w:type="dxa"/>
+              <w:left w:w="100.0" w:type="dxa"/>
+              <w:bottom w:w="100.0" w:type="dxa"/>
+              <w:right w:w="100.0" w:type="dxa"/>
+            </w:tcMar>
+            <w:vAlign w:val="top"/>
+          </w:tcPr>
+          <w:p>
+            <w:pPr>
+              <w:widowControl w:val="0"/>
+              <w:spacing w:line="240" w:lineRule="auto"/>
+              <w:contextualSpacing w:val="0"/>
+              <w:rPr/>
+            </w:pPr>
+            <w:r>
+              <w:rPr>
+                <w:rtl w:val="0"/>
+              </w:rPr>
+              <w:t xml:space="preserve">2 Bytes</w:t>
+            </w:r>
+          </w:p>
+        </w:tc>
+        <w:tc>
+          <w:tcPr>
+            <w:shd w:fill="auto" w:val="clear"/>
+            <w:tcMar>
+              <w:top w:w="100.0" w:type="dxa"/>
+              <w:left w:w="100.0" w:type="dxa"/>
+              <w:bottom w:w="100.0" w:type="dxa"/>
+              <w:right w:w="100.0" w:type="dxa"/>
+            </w:tcMar>
+            <w:vAlign w:val="top"/>
+          </w:tcPr>
+          <w:p>
+            <w:pPr>
+              <w:widowControl w:val="0"/>
+              <w:spacing w:line="240" w:lineRule="auto"/>
+              <w:contextualSpacing w:val="0"/>
+              <w:rPr>
+                <w:i w:val="1"/>
+                <w:sz w:val="14"/>
+                <w:szCs w:val="14"/>
+              </w:rPr>
+            </w:pPr>
+            <w:r>
+              <w:rPr>
+                <w:rtl w:val="0"/>
+              </w:rPr>
+              <w:t xml:space="preserve">Packet Type </w:t>
+            </w:r>
+            <w:r>
+              <w:rPr>
+                <w:i w:val="1"/>
+                <w:sz w:val="14"/>
+                <w:szCs w:val="14"/>
+                <w:rtl w:val="0"/>
+              </w:rPr>
+              <w:t xml:space="preserve">Siehe Appendix A</w:t>
+            </w:r>
+          </w:p>
+        </w:tc>
+      </w:tr>
+      <w:tr>
+        <w:trPr>
+          <w:trHeight w:val="420" w:hRule="atLeast"/>
+        </w:trPr>
+        <w:tc>
+          <w:tcPr>
+            <w:vMerge w:val="continue"/>
+            <w:shd w:fill="auto" w:val="clear"/>
+            <w:tcMar>
+              <w:top w:w="100.0" w:type="dxa"/>
+              <w:left w:w="100.0" w:type="dxa"/>
+              <w:bottom w:w="100.0" w:type="dxa"/>
+              <w:right w:w="100.0" w:type="dxa"/>
+            </w:tcMar>
+            <w:vAlign w:val="top"/>
+          </w:tcPr>
+          <w:p>
+            <w:pPr>
+              <w:keepNext w:val="0"/>
+              <w:keepLines w:val="0"/>
+              <w:widowControl w:val="0"/>
+              <w:pBdr>
+                <w:top w:space="0" w:sz="0" w:val="nil"/>
+                <w:left w:space="0" w:sz="0" w:val="nil"/>
+                <w:bottom w:space="0" w:sz="0" w:val="nil"/>
+                <w:right w:space="0" w:sz="0" w:val="nil"/>
+                <w:between w:space="0" w:sz="0" w:val="nil"/>
+              </w:pBdr>
+              <w:shd w:fill="auto" w:val="clear"/>
+              <w:spacing w:after="0" w:before="0" w:line="240" w:lineRule="auto"/>
+              <w:ind w:left="0" w:right="0" w:firstLine="0"/>
+              <w:contextualSpacing w:val="0"/>
+              <w:jc w:val="left"/>
+              <w:rPr/>
+            </w:pPr>
+            <w:r>
+              <w:rPr>
+                <w:rtl w:val="0"/>
+              </w:rPr>
+            </w:r>
+          </w:p>
+        </w:tc>
+        <w:tc>
+          <w:tcPr>
+            <w:shd w:fill="auto" w:val="clear"/>
+            <w:tcMar>
+              <w:top w:w="100.0" w:type="dxa"/>
+              <w:left w:w="100.0" w:type="dxa"/>
+              <w:bottom w:w="100.0" w:type="dxa"/>
+              <w:right w:w="100.0" w:type="dxa"/>
+            </w:tcMar>
+            <w:vAlign w:val="top"/>
+          </w:tcPr>
+          <w:p>
+            <w:pPr>
+              <w:widowControl w:val="0"/>
+              <w:spacing w:line="240" w:lineRule="auto"/>
+              <w:contextualSpacing w:val="0"/>
+              <w:rPr/>
+            </w:pPr>
+            <w:r>
+              <w:rPr>
+                <w:rtl w:val="0"/>
+              </w:rPr>
+              <w:t xml:space="preserve">1 Byte</w:t>
+            </w:r>
+          </w:p>
+        </w:tc>
+        <w:tc>
+          <w:tcPr>
+            <w:shd w:fill="auto" w:val="clear"/>
+            <w:tcMar>
+              <w:top w:w="100.0" w:type="dxa"/>
+              <w:left w:w="100.0" w:type="dxa"/>
+              <w:bottom w:w="100.0" w:type="dxa"/>
+              <w:right w:w="100.0" w:type="dxa"/>
+            </w:tcMar>
+            <w:vAlign w:val="top"/>
+          </w:tcPr>
+          <w:p>
+            <w:pPr>
+              <w:widowControl w:val="0"/>
+              <w:spacing w:line="240" w:lineRule="auto"/>
+              <w:contextualSpacing w:val="0"/>
+              <w:rPr>
+                <w:i w:val="1"/>
+                <w:sz w:val="14"/>
+                <w:szCs w:val="14"/>
+              </w:rPr>
+            </w:pPr>
+            <w:r>
+              <w:rPr>
+                <w:rtl w:val="0"/>
+              </w:rPr>
+              <w:t xml:space="preserve">Packet ID </w:t>
+            </w:r>
+            <w:r>
+              <w:rPr>
+                <w:i w:val="1"/>
+                <w:sz w:val="14"/>
+                <w:szCs w:val="14"/>
+                <w:rtl w:val="0"/>
+              </w:rPr>
+              <w:t xml:space="preserve">Siehe Appendix B</w:t>
+            </w:r>
+          </w:p>
+        </w:tc>
+      </w:tr>
+      <w:tr>
+        <w:trPr>
+          <w:trHeight w:val="420" w:hRule="atLeast"/>
+        </w:trPr>
+        <w:tc>
+          <w:tcPr>
+            <w:vMerge w:val="continue"/>
+            <w:shd w:fill="auto" w:val="clear"/>
+            <w:tcMar>
+              <w:top w:w="100.0" w:type="dxa"/>
+              <w:left w:w="100.0" w:type="dxa"/>
+              <w:bottom w:w="100.0" w:type="dxa"/>
+              <w:right w:w="100.0" w:type="dxa"/>
+            </w:tcMar>
+            <w:vAlign w:val="top"/>
+          </w:tcPr>
+          <w:p>
+            <w:pPr>
+              <w:keepNext w:val="0"/>
+              <w:keepLines w:val="0"/>
+              <w:widowControl w:val="0"/>
+              <w:pBdr>
+                <w:top w:space="0" w:sz="0" w:val="nil"/>
+                <w:left w:space="0" w:sz="0" w:val="nil"/>
+                <w:bottom w:space="0" w:sz="0" w:val="nil"/>
+                <w:right w:space="0" w:sz="0" w:val="nil"/>
+                <w:between w:space="0" w:sz="0" w:val="nil"/>
+              </w:pBdr>
+              <w:shd w:fill="auto" w:val="clear"/>
+              <w:spacing w:after="0" w:before="0" w:line="240" w:lineRule="auto"/>
+              <w:ind w:left="0" w:right="0" w:firstLine="0"/>
+              <w:contextualSpacing w:val="0"/>
+              <w:jc w:val="left"/>
+              <w:rPr/>
+            </w:pPr>
+            <w:r>
+              <w:rPr>
+                <w:rtl w:val="0"/>
+              </w:rPr>
+            </w:r>
+          </w:p>
+        </w:tc>
+        <w:tc>
+          <w:tcPr>
+            <w:shd w:fill="auto" w:val="clear"/>
+            <w:tcMar>
+              <w:top w:w="100.0" w:type="dxa"/>
+              <w:left w:w="100.0" w:type="dxa"/>
+              <w:bottom w:w="100.0" w:type="dxa"/>
+              <w:right w:w="100.0" w:type="dxa"/>
+            </w:tcMar>
+            <w:vAlign w:val="top"/>
+          </w:tcPr>
+          <w:p>
+            <w:pPr>
+              <w:widowControl w:val="0"/>
+              <w:spacing w:line="240" w:lineRule="auto"/>
+              <w:contextualSpacing w:val="0"/>
+              <w:rPr/>
+            </w:pPr>
+            <w:r>
+              <w:rPr>
+                <w:rtl w:val="0"/>
+              </w:rPr>
+              <w:t xml:space="preserve">2 Bytes</w:t>
+            </w:r>
+          </w:p>
+        </w:tc>
+        <w:tc>
+          <w:tcPr>
+            <w:shd w:fill="auto" w:val="clear"/>
+            <w:tcMar>
+              <w:top w:w="100.0" w:type="dxa"/>
+              <w:left w:w="100.0" w:type="dxa"/>
+              <w:bottom w:w="100.0" w:type="dxa"/>
+              <w:right w:w="100.0" w:type="dxa"/>
+            </w:tcMar>
+            <w:vAlign w:val="top"/>
+          </w:tcPr>
+          <w:p>
+            <w:pPr>
+              <w:widowControl w:val="0"/>
+              <w:spacing w:line="240" w:lineRule="auto"/>
+              <w:contextualSpacing w:val="0"/>
+              <w:rPr>
+                <w:i w:val="1"/>
+              </w:rPr>
+            </w:pPr>
+            <w:r>
+              <w:rPr>
+                <w:rtl w:val="0"/>
+              </w:rPr>
+              <w:t xml:space="preserve">Länge der </w:t>
+            </w:r>
+            <w:r>
+              <w:rPr>
+                <w:i w:val="1"/>
+                <w:rtl w:val="0"/>
+              </w:rPr>
+              <w:t xml:space="preserve">raw data</w:t>
+            </w:r>
+          </w:p>
+        </w:tc>
+      </w:tr>
+      <w:tr>
+        <w:trPr>
+          <w:trHeight w:val="420" w:hRule="atLeast"/>
+        </w:trPr>
+        <w:tc>
+          <w:tcPr>
+            <w:vMerge w:val="continue"/>
+            <w:shd w:fill="auto" w:val="clear"/>
+            <w:tcMar>
+              <w:top w:w="100.0" w:type="dxa"/>
+              <w:left w:w="100.0" w:type="dxa"/>
+              <w:bottom w:w="100.0" w:type="dxa"/>
+              <w:right w:w="100.0" w:type="dxa"/>
+            </w:tcMar>
+            <w:vAlign w:val="top"/>
+          </w:tcPr>
+          <w:p>
+            <w:pPr>
+              <w:keepNext w:val="0"/>
+              <w:keepLines w:val="0"/>
+              <w:widowControl w:val="0"/>
+              <w:pBdr>
+                <w:top w:space="0" w:sz="0" w:val="nil"/>
+                <w:left w:space="0" w:sz="0" w:val="nil"/>
+                <w:bottom w:space="0" w:sz="0" w:val="nil"/>
+                <w:right w:space="0" w:sz="0" w:val="nil"/>
+                <w:between w:space="0" w:sz="0" w:val="nil"/>
+              </w:pBdr>
+              <w:shd w:fill="auto" w:val="clear"/>
+              <w:spacing w:after="0" w:before="0" w:line="240" w:lineRule="auto"/>
+              <w:ind w:left="0" w:right="0" w:firstLine="0"/>
+              <w:contextualSpacing w:val="0"/>
+              <w:jc w:val="left"/>
+              <w:rPr/>
+            </w:pPr>
+            <w:r>
+              <w:rPr>
+                <w:rtl w:val="0"/>
+              </w:rPr>
+            </w:r>
+          </w:p>
+        </w:tc>
+        <w:tc>
+          <w:tcPr>
+            <w:shd w:fill="auto" w:val="clear"/>
+            <w:tcMar>
+              <w:top w:w="100.0" w:type="dxa"/>
+              <w:left w:w="100.0" w:type="dxa"/>
+              <w:bottom w:w="100.0" w:type="dxa"/>
+              <w:right w:w="100.0" w:type="dxa"/>
+            </w:tcMar>
+            <w:vAlign w:val="top"/>
+          </w:tcPr>
+          <w:p>
+            <w:pPr>
+              <w:widowControl w:val="0"/>
+              <w:spacing w:line="240" w:lineRule="auto"/>
+              <w:contextualSpacing w:val="0"/>
+              <w:rPr/>
+            </w:pPr>
+            <w:r>
+              <w:rPr>
+                <w:rtl w:val="0"/>
+              </w:rPr>
+              <w:t xml:space="preserve">4 Bytes</w:t>
+            </w:r>
+          </w:p>
+        </w:tc>
+        <w:tc>
+          <w:tcPr>
+            <w:shd w:fill="auto" w:val="clear"/>
+            <w:tcMar>
+              <w:top w:w="100.0" w:type="dxa"/>
+              <w:left w:w="100.0" w:type="dxa"/>
+              <w:bottom w:w="100.0" w:type="dxa"/>
+              <w:right w:w="100.0" w:type="dxa"/>
+            </w:tcMar>
+            <w:vAlign w:val="top"/>
+          </w:tcPr>
+          <w:p>
+            <w:pPr>
+              <w:widowControl w:val="0"/>
+              <w:spacing w:line="240" w:lineRule="auto"/>
+              <w:contextualSpacing w:val="0"/>
+              <w:rPr/>
+            </w:pPr>
+            <w:r>
+              <w:rPr>
+                <w:rtl w:val="0"/>
+              </w:rPr>
+              <w:t xml:space="preserve">CRC32 Checksum</w:t>
+            </w:r>
+          </w:p>
+        </w:tc>
+      </w:tr>
+      <w:tr>
+        <w:trPr>
+          <w:trHeight w:val="420" w:hRule="atLeast"/>
+        </w:trPr>
+        <w:tc>
+          <w:tcPr>
+            <w:vMerge w:val="continue"/>
+            <w:shd w:fill="auto" w:val="clear"/>
+            <w:tcMar>
+              <w:top w:w="100.0" w:type="dxa"/>
+              <w:left w:w="100.0" w:type="dxa"/>
+              <w:bottom w:w="100.0" w:type="dxa"/>
+              <w:right w:w="100.0" w:type="dxa"/>
+            </w:tcMar>
+            <w:vAlign w:val="top"/>
+          </w:tcPr>
+          <w:p>
+            <w:pPr>
+              <w:keepNext w:val="0"/>
+              <w:keepLines w:val="0"/>
+              <w:widowControl w:val="0"/>
+              <w:pBdr>
+                <w:top w:space="0" w:sz="0" w:val="nil"/>
+                <w:left w:space="0" w:sz="0" w:val="nil"/>
+                <w:bottom w:space="0" w:sz="0" w:val="nil"/>
+                <w:right w:space="0" w:sz="0" w:val="nil"/>
+                <w:between w:space="0" w:sz="0" w:val="nil"/>
+              </w:pBdr>
+              <w:shd w:fill="auto" w:val="clear"/>
+              <w:spacing w:after="0" w:before="0" w:line="240" w:lineRule="auto"/>
+              <w:ind w:left="0" w:right="0" w:firstLine="0"/>
+              <w:contextualSpacing w:val="0"/>
+              <w:jc w:val="left"/>
+              <w:rPr/>
+            </w:pPr>
+            <w:r>
+              <w:rPr>
+                <w:rtl w:val="0"/>
+              </w:rPr>
+            </w:r>
+          </w:p>
+        </w:tc>
+        <w:tc>
+          <w:tcPr>
+            <w:shd w:fill="auto" w:val="clear"/>
+            <w:tcMar>
+              <w:top w:w="100.0" w:type="dxa"/>
+              <w:left w:w="100.0" w:type="dxa"/>
+              <w:bottom w:w="100.0" w:type="dxa"/>
+              <w:right w:w="100.0" w:type="dxa"/>
+            </w:tcMar>
+            <w:vAlign w:val="top"/>
+          </w:tcPr>
+          <w:p>
+            <w:pPr>
+              <w:widowControl w:val="0"/>
+              <w:spacing w:line="240" w:lineRule="auto"/>
+              <w:contextualSpacing w:val="0"/>
+              <w:rPr/>
+            </w:pPr>
+            <w:r>
+              <w:rPr>
+                <w:rtl w:val="0"/>
+              </w:rPr>
+              <w:t xml:space="preserve">1 Byte</w:t>
+            </w:r>
+          </w:p>
+        </w:tc>
+        <w:tc>
+          <w:tcPr>
+            <w:shd w:fill="auto" w:val="clear"/>
+            <w:tcMar>
+              <w:top w:w="100.0" w:type="dxa"/>
+              <w:left w:w="100.0" w:type="dxa"/>
+              <w:bottom w:w="100.0" w:type="dxa"/>
+              <w:right w:w="100.0" w:type="dxa"/>
+            </w:tcMar>
+            <w:vAlign w:val="top"/>
+          </w:tcPr>
+          <w:p>
+            <w:pPr>
+              <w:widowControl w:val="0"/>
+              <w:spacing w:line="240" w:lineRule="auto"/>
+              <w:contextualSpacing w:val="0"/>
+              <w:rPr/>
+            </w:pPr>
+            <w:r>
+              <w:rPr>
+                <w:rtl w:val="0"/>
+              </w:rPr>
+              <w:t xml:space="preserve">XOR Checksum </w:t>
+            </w:r>
+            <w:r>
+              <w:rPr>
+                <w:i w:val="1"/>
+                <w:sz w:val="14"/>
+                <w:szCs w:val="14"/>
+                <w:rtl w:val="0"/>
+              </w:rPr>
+              <w:t xml:space="preserve">Siehe Appendix D</w:t>
+            </w:r>
+            <w:r>
+              <w:rPr>
+                <w:rtl w:val="0"/>
+              </w:rPr>
+            </w:r>
+          </w:p>
+        </w:tc>
+      </w:tr>
+      <w:tr>
+        <w:trPr>
+          <w:trHeight w:val="420" w:hRule="atLeast"/>
+        </w:trPr>
+        <w:tc>
+          <w:tcPr>
+            <w:vMerge w:val="restart"/>
+            <w:shd w:fill="auto" w:val="clear"/>
+            <w:tcMar>
+              <w:top w:w="100.0" w:type="dxa"/>
+              <w:left w:w="100.0" w:type="dxa"/>
+              <w:bottom w:w="100.0" w:type="dxa"/>
+              <w:right w:w="100.0" w:type="dxa"/>
+            </w:tcMar>
+            <w:vAlign w:val="top"/>
+          </w:tcPr>
+          <w:p>
+            <w:pPr>
+              <w:keepNext w:val="0"/>
+              <w:keepLines w:val="0"/>
+              <w:widowControl w:val="0"/>
+              <w:pBdr>
+                <w:top w:space="0" w:sz="0" w:val="nil"/>
+                <w:left w:space="0" w:sz="0" w:val="nil"/>
+                <w:bottom w:space="0" w:sz="0" w:val="nil"/>
+                <w:right w:space="0" w:sz="0" w:val="nil"/>
+                <w:between w:space="0" w:sz="0" w:val="nil"/>
+              </w:pBdr>
+              <w:shd w:fill="auto" w:val="clear"/>
+              <w:spacing w:after="0" w:before="0" w:line="240" w:lineRule="auto"/>
+              <w:ind w:left="0" w:right="0" w:firstLine="0"/>
+              <w:contextualSpacing w:val="0"/>
+              <w:jc w:val="left"/>
+              <w:rPr/>
+            </w:pPr>
+            <w:r>
+              <w:rPr>
+                <w:rtl w:val="0"/>
+              </w:rPr>
+              <w:t xml:space="preserve">Payload</w:t>
+            </w:r>
+          </w:p>
+        </w:tc>
+        <w:tc>
+          <w:tcPr>
+            <w:shd w:fill="auto" w:val="clear"/>
+            <w:tcMar>
+              <w:top w:w="100.0" w:type="dxa"/>
+              <w:left w:w="100.0" w:type="dxa"/>
+              <w:bottom w:w="100.0" w:type="dxa"/>
+              <w:right w:w="100.0" w:type="dxa"/>
+            </w:tcMar>
+            <w:vAlign w:val="top"/>
+          </w:tcPr>
+          <w:p>
+            <w:pPr>
+              <w:keepNext w:val="0"/>
+              <w:keepLines w:val="0"/>
+              <w:widowControl w:val="0"/>
+              <w:pBdr>
+                <w:top w:space="0" w:sz="0" w:val="nil"/>
+                <w:left w:space="0" w:sz="0" w:val="nil"/>
+                <w:bottom w:space="0" w:sz="0" w:val="nil"/>
+                <w:right w:space="0" w:sz="0" w:val="nil"/>
+                <w:between w:space="0" w:sz="0" w:val="nil"/>
+              </w:pBdr>
+              <w:shd w:fill="auto" w:val="clear"/>
+              <w:spacing w:after="0" w:before="0" w:line="240" w:lineRule="auto"/>
+              <w:ind w:left="0" w:right="0" w:firstLine="0"/>
+              <w:contextualSpacing w:val="0"/>
+              <w:jc w:val="left"/>
+              <w:rPr/>
+            </w:pPr>
+            <w:r>
+              <w:rPr>
+                <w:rtl w:val="0"/>
+              </w:rPr>
+              <w:t xml:space="preserve">65 - 512 Bytes</w:t>
+            </w:r>
+          </w:p>
+        </w:tc>
+        <w:tc>
+          <w:tcPr>
+            <w:shd w:fill="auto" w:val="clear"/>
+            <w:tcMar>
+              <w:top w:w="100.0" w:type="dxa"/>
+              <w:left w:w="100.0" w:type="dxa"/>
+              <w:bottom w:w="100.0" w:type="dxa"/>
+              <w:right w:w="100.0" w:type="dxa"/>
+            </w:tcMar>
+            <w:vAlign w:val="top"/>
+          </w:tcPr>
+          <w:p>
+            <w:pPr>
+              <w:widowControl w:val="0"/>
+              <w:spacing w:line="240" w:lineRule="auto"/>
+              <w:contextualSpacing w:val="0"/>
+              <w:rPr>
+                <w:i w:val="1"/>
+              </w:rPr>
+            </w:pPr>
+            <w:r>
+              <w:rPr>
+                <w:i w:val="1"/>
+                <w:rtl w:val="0"/>
+              </w:rPr>
+              <w:t xml:space="preserve">raw data</w:t>
+            </w:r>
+          </w:p>
+        </w:tc>
+      </w:tr>
+      <w:tr>
+        <w:trPr>
+          <w:trHeight w:val="420" w:hRule="atLeast"/>
+        </w:trPr>
+        <w:tc>
+          <w:tcPr>
+            <w:vMerge w:val="continue"/>
+            <w:shd w:fill="auto" w:val="clear"/>
+            <w:tcMar>
+              <w:top w:w="100.0" w:type="dxa"/>
+              <w:left w:w="100.0" w:type="dxa"/>
+              <w:bottom w:w="100.0" w:type="dxa"/>
+              <w:right w:w="100.0" w:type="dxa"/>
+            </w:tcMar>
+            <w:vAlign w:val="top"/>
+          </w:tcPr>
+          <w:p>
+            <w:pPr>
+              <w:keepNext w:val="0"/>
+              <w:keepLines w:val="0"/>
+              <w:widowControl w:val="0"/>
+              <w:pBdr>
+                <w:top w:space="0" w:sz="0" w:val="nil"/>
+                <w:left w:space="0" w:sz="0" w:val="nil"/>
+                <w:bottom w:space="0" w:sz="0" w:val="nil"/>
+                <w:right w:space="0" w:sz="0" w:val="nil"/>
+                <w:between w:space="0" w:sz="0" w:val="nil"/>
+              </w:pBdr>
+              <w:shd w:fill="auto" w:val="clear"/>
+              <w:spacing w:after="0" w:before="0" w:line="240" w:lineRule="auto"/>
+              <w:ind w:left="0" w:right="0" w:firstLine="0"/>
+              <w:contextualSpacing w:val="0"/>
+              <w:jc w:val="left"/>
+              <w:rPr/>
+            </w:pPr>
+            <w:r>
+              <w:rPr>
+                <w:rtl w:val="0"/>
+              </w:rPr>
+            </w:r>
+          </w:p>
+        </w:tc>
+        <w:tc>
+          <w:tcPr>
+            <w:shd w:fill="auto" w:val="clear"/>
+            <w:tcMar>
+              <w:top w:w="100.0" w:type="dxa"/>
+              <w:left w:w="100.0" w:type="dxa"/>
+              <w:bottom w:w="100.0" w:type="dxa"/>
+              <w:right w:w="100.0" w:type="dxa"/>
+            </w:tcMar>
+            <w:vAlign w:val="top"/>
+          </w:tcPr>
+          <w:p>
+            <w:pPr>
+              <w:keepNext w:val="0"/>
+              <w:keepLines w:val="0"/>
+              <w:widowControl w:val="0"/>
+              <w:pBdr>
+                <w:top w:space="0" w:sz="0" w:val="nil"/>
+                <w:left w:space="0" w:sz="0" w:val="nil"/>
+                <w:bottom w:space="0" w:sz="0" w:val="nil"/>
+                <w:right w:space="0" w:sz="0" w:val="nil"/>
+                <w:between w:space="0" w:sz="0" w:val="nil"/>
+              </w:pBdr>
+              <w:shd w:fill="auto" w:val="clear"/>
+              <w:spacing w:after="0" w:before="0" w:line="240" w:lineRule="auto"/>
+              <w:ind w:left="0" w:right="0" w:firstLine="0"/>
+              <w:contextualSpacing w:val="0"/>
+              <w:jc w:val="left"/>
+              <w:rPr/>
+            </w:pPr>
+            <w:r>
+              <w:rPr>
+                <w:rtl w:val="0"/>
+              </w:rPr>
+              <w:t xml:space="preserve">0 - 447 Bytes</w:t>
+            </w:r>
+          </w:p>
+        </w:tc>
+        <w:tc>
+          <w:tcPr>
+            <w:shd w:fill="auto" w:val="clear"/>
+            <w:tcMar>
+              <w:top w:w="100.0" w:type="dxa"/>
+              <w:left w:w="100.0" w:type="dxa"/>
+              <w:bottom w:w="100.0" w:type="dxa"/>
+              <w:right w:w="100.0" w:type="dxa"/>
+            </w:tcMar>
+            <w:vAlign w:val="top"/>
+          </w:tcPr>
+          <w:p>
+            <w:pPr>
+              <w:widowControl w:val="0"/>
+              <w:spacing w:line="240" w:lineRule="auto"/>
+              <w:contextualSpacing w:val="0"/>
+              <w:rPr/>
+            </w:pPr>
+            <w:r>
+              <w:rPr>
+                <w:rtl w:val="0"/>
+              </w:rPr>
+              <w:t xml:space="preserve">Füllbytes</w:t>
+            </w:r>
+          </w:p>
+        </w:tc>
+      </w:tr>
+    </w:tbl>
+    <w:p>
+      <w:pPr>
+        <w:contextualSpacing w:val="0"/>
+        <w:rPr/>
+      </w:pPr>
+      <w:r>
+        <w:rPr>
+          <w:rtl w:val="0"/>
+        </w:rPr>
+      </w:r>
+    </w:p>
+    <w:p>
+      <w:pPr>
+        <w:pStyle w:val="Heading3"/>
+        <w:contextualSpacing w:val="0"/>
+        <w:rPr>
+          <w:b w:val="1"/>
+        </w:rPr>
+      </w:pPr>
+      <w:bookmarkStart w:colFirst="0" w:colLast="0" w:name="_rtjq971653if" w:id="10"/>
+      <w:bookmarkEnd w:id="10"/>
+      <w:r>
+        <w:rPr>
+          <w:b w:val="1"/>
+          <w:rtl w:val="0"/>
+        </w:rPr>
+        <w:t xml:space="preserve">3.4</w:t>
+        <w:tab/>
+        <w:t xml:space="preserve">Checksums</w:t>
       </w:r>
     </w:p>
     <w:p>
@@ -4583,27 +6047,20 @@
           <w:b w:val="1"/>
         </w:rPr>
       </w:pPr>
-      <w:bookmarkStart w:colFirst="0" w:colLast="0" w:name="_joj80qqz7gdu" w:id="9"/>
-      <w:bookmarkEnd w:id="9"/>
+      <w:bookmarkStart w:colFirst="0" w:colLast="0" w:name="_yljq3q6jctem" w:id="11"/>
+      <w:bookmarkEnd w:id="11"/>
       <w:r>
         <w:rPr>
           <w:b w:val="1"/>
           <w:rtl w:val="0"/>
         </w:rPr>
-        <w:t xml:space="preserve">3.2.2</w:t>
+        <w:t xml:space="preserve">3.4.1</w:t>
         <w:tab/>
-        <w:t xml:space="preserve">Raw Data Packet</w:t>
-      </w:r>
-      <w:r>
-        <w:rPr>
-          <w:rtl w:val="0"/>
-        </w:rPr>
+        <w:t xml:space="preserve">XOR Checksum</w:t>
       </w:r>
     </w:p>
     <w:p>
       <w:pPr>
-        <w:spacing w:line="360" w:lineRule="auto"/>
-        <w:ind w:left="0" w:firstLine="720"/>
         <w:contextualSpacing w:val="0"/>
         <w:rPr/>
       </w:pPr>
@@ -4611,20 +6068,34 @@
         <w:rPr>
           <w:rtl w:val="0"/>
         </w:rPr>
-        <w:t xml:space="preserve">Das RDP besteht aus einem </w:t>
+        <w:tab/>
+        <w:t xml:space="preserve">Es werden einfache XOR Checksums </w:t>
       </w:r>
       <w:r>
         <w:rPr>
           <w:i w:val="1"/>
+          <w:sz w:val="14"/>
+          <w:szCs w:val="14"/>
           <w:rtl w:val="0"/>
         </w:rPr>
-        <w:t xml:space="preserve">raw data</w:t>
+        <w:t xml:space="preserve">Siehe Appendix D</w:t>
       </w:r>
       <w:r>
         <w:rPr>
           <w:rtl w:val="0"/>
         </w:rPr>
-        <w:t xml:space="preserve">-Fragment ohne Metadaten. Daher ist ein RDP zwischen 1 und 65.536 Bytes lang. Auch ein RDP muss quittiert werden. Sollte ein RDP erneut Übertragen werden müssen, muss immer erst das dazugehörige CP noch einmal gesendet (und quittiert) werden.</w:t>
+        <w:t xml:space="preserve"> </w:t>
+      </w:r>
+      <w:r>
+        <w:rPr>
+          <w:rtl w:val="0"/>
+        </w:rPr>
+        <w:t xml:space="preserve">zur Prüfung der Integrität der Headers verwendet.</w:t>
+      </w:r>
+      <w:r>
+        <w:rPr>
+          <w:rtl w:val="0"/>
+        </w:rPr>
       </w:r>
     </w:p>
     <w:p>
@@ -4635,82 +6106,14 @@
           <w:b w:val="1"/>
         </w:rPr>
       </w:pPr>
-      <w:bookmarkStart w:colFirst="0" w:colLast="0" w:name="_g44xu9tqotxi" w:id="10"/>
-      <w:bookmarkEnd w:id="10"/>
+      <w:bookmarkStart w:colFirst="0" w:colLast="0" w:name="_ig3xl5e46r8x" w:id="12"/>
+      <w:bookmarkEnd w:id="12"/>
       <w:r>
         <w:rPr>
           <w:b w:val="1"/>
           <w:rtl w:val="0"/>
         </w:rPr>
-        <w:t xml:space="preserve">3.2.3</w:t>
-        <w:tab/>
-        <w:t xml:space="preserve">Cyclic Redundancy Check (CRC32)</w:t>
-      </w:r>
-    </w:p>
-    <w:p>
-      <w:pPr>
-        <w:spacing w:line="360" w:lineRule="auto"/>
-        <w:contextualSpacing w:val="0"/>
-        <w:rPr>
-          <w:i w:val="1"/>
-          <w:sz w:val="14"/>
-          <w:szCs w:val="14"/>
-        </w:rPr>
-      </w:pPr>
-      <w:r>
-        <w:rPr>
-          <w:rtl w:val="0"/>
-        </w:rPr>
-        <w:tab/>
-        <w:t xml:space="preserve">Zur Überprüfung der Integrität übertragender RDPs werden CRC32 Checksums nach ISO-3309 verwendet. </w:t>
-      </w:r>
-      <w:r>
-        <w:rPr>
-          <w:i w:val="1"/>
-          <w:sz w:val="14"/>
-          <w:szCs w:val="14"/>
-          <w:rtl w:val="0"/>
-        </w:rPr>
-        <w:t xml:space="preserve">Siehe Appendix C</w:t>
-      </w:r>
-    </w:p>
-    <w:p>
-      <w:pPr>
-        <w:pStyle w:val="Heading2"/>
-        <w:contextualSpacing w:val="0"/>
-        <w:rPr>
-          <w:b w:val="1"/>
-        </w:rPr>
-      </w:pPr>
-      <w:bookmarkStart w:colFirst="0" w:colLast="0" w:name="_fs257jjgjfd" w:id="11"/>
-      <w:bookmarkEnd w:id="11"/>
-      <w:r>
-        <w:br w:type="page"/>
-      </w:r>
-      <w:r>
-        <w:rPr>
-          <w:rtl w:val="0"/>
-        </w:rPr>
-      </w:r>
-    </w:p>
-    <w:p>
-      <w:pPr>
-        <w:pStyle w:val="Heading2"/>
-        <w:contextualSpacing w:val="0"/>
-        <w:rPr>
-          <w:b w:val="1"/>
-        </w:rPr>
-      </w:pPr>
-      <w:bookmarkStart w:colFirst="0" w:colLast="0" w:name="_ap7w9kyfs010" w:id="12"/>
-      <w:bookmarkEnd w:id="12"/>
-      <w:r>
-        <w:rPr>
-          <w:b w:val="1"/>
-          <w:rtl w:val="0"/>
-        </w:rPr>
-        <w:t xml:space="preserve">4</w:t>
-        <w:tab/>
-        <w:t xml:space="preserve">Das Antwortpaket</w:t>
+        <w:t xml:space="preserve">3.4.2 Cyclic Redundancy Check (CRC)</w:t>
       </w:r>
     </w:p>
     <w:p>
@@ -4724,7 +6127,56 @@
           <w:rtl w:val="0"/>
         </w:rPr>
         <w:tab/>
-        <w:t xml:space="preserve">Jedes empfangene (Sub-)Paket wird vom Empfänger durch das senden eines Antwortpaketes (AP) quittiert. Ein AP ist exakt 5 Bytes groß und ist wie folgt aufgebaut:</w:t>
+        <w:t xml:space="preserve">Zur Überprüfung der Integrität der </w:t>
+      </w:r>
+      <w:r>
+        <w:rPr>
+          <w:i w:val="1"/>
+          <w:rtl w:val="0"/>
+        </w:rPr>
+        <w:t xml:space="preserve">raw data</w:t>
+      </w:r>
+      <w:r>
+        <w:rPr>
+          <w:rtl w:val="0"/>
+        </w:rPr>
+        <w:t xml:space="preserve"> übertragender Datenpakete werden Checksums nach ISO-3309 verwendet. </w:t>
+      </w:r>
+      <w:r>
+        <w:rPr>
+          <w:i w:val="1"/>
+          <w:sz w:val="14"/>
+          <w:szCs w:val="14"/>
+          <w:rtl w:val="0"/>
+        </w:rPr>
+        <w:t xml:space="preserve">Siehe Appendix C </w:t>
+      </w:r>
+      <w:r>
+        <w:rPr>
+          <w:rtl w:val="0"/>
+        </w:rPr>
+        <w:t xml:space="preserve"> Dazu wird erst eine CRC32 Checksum des Datenpaketes berechnet. Die CRC16 Checksum wird durch das Verknüpfen beider Hälften der CRC32 Checksum berechnet. Die CRC8 Checksum wird analog dazu aus der CRC 16 Checksum berechnet. </w:t>
+      </w:r>
+    </w:p>
+    <w:p>
+      <w:pPr>
+        <w:pStyle w:val="Heading3"/>
+        <w:spacing w:line="360" w:lineRule="auto"/>
+        <w:contextualSpacing w:val="0"/>
+        <w:rPr>
+          <w:b w:val="1"/>
+        </w:rPr>
+      </w:pPr>
+      <w:bookmarkStart w:colFirst="0" w:colLast="0" w:name="_4nl6kswz4wmp" w:id="13"/>
+      <w:bookmarkEnd w:id="13"/>
+      <w:r>
+        <w:rPr>
+          <w:b w:val="1"/>
+          <w:rtl w:val="0"/>
+        </w:rPr>
+        <w:t xml:space="preserve">3.5</w:t>
+        <w:tab/>
+        <w:t xml:space="preserve">Paket Ketten</w:t>
       </w:r>
     </w:p>
     <w:p>
@@ -4736,11 +6188,76 @@
         <w:rPr>
           <w:rtl w:val="0"/>
         </w:rPr>
+        <w:tab/>
+        <w:t xml:space="preserve">Zur Übertragung größerer Datenmengen können Paketketten verwendet werden. Dabei wird eine Datengröße von 0 im Header eines Datenpaketes angegeben. Dies signalisiert, dass der Inhalt des Datenpaketes nur ein Teil der zu übertragenden </w:t>
+      </w:r>
+      <w:r>
+        <w:rPr>
+          <w:i w:val="1"/>
+          <w:rtl w:val="0"/>
+        </w:rPr>
+        <w:t xml:space="preserve">raw data</w:t>
+      </w:r>
+      <w:r>
+        <w:rPr>
+          <w:rtl w:val="0"/>
+        </w:rPr>
+        <w:t xml:space="preserve"> ist, der Empfänger reicht also die Daten nicht direkt weiter, sondern wartet auf das nächste Datenpaket. Paket Ketten können beliebig lang sein. Es gibt keine Einschränkungen bzgl. der Pakettypen innerhalb eine Paket Kette (zB eine Paket Kette von LDP, SDP, LDP ist legitim).</w:t>
+      </w:r>
+      <w:r>
+        <w:rPr>
+          <w:rtl w:val="0"/>
+        </w:rPr>
+      </w:r>
+    </w:p>
+    <w:p>
+      <w:pPr>
+        <w:pStyle w:val="Heading2"/>
+        <w:contextualSpacing w:val="0"/>
+        <w:rPr>
+          <w:b w:val="1"/>
+        </w:rPr>
+      </w:pPr>
+      <w:bookmarkStart w:colFirst="0" w:colLast="0" w:name="_ap7w9kyfs010" w:id="14"/>
+      <w:bookmarkEnd w:id="14"/>
+      <w:r>
+        <w:rPr>
+          <w:b w:val="1"/>
+          <w:rtl w:val="0"/>
+        </w:rPr>
+        <w:t xml:space="preserve">4</w:t>
+        <w:tab/>
+        <w:t xml:space="preserve">Das Antwortpaket</w:t>
+      </w:r>
+    </w:p>
+    <w:p>
+      <w:pPr>
+        <w:spacing w:line="360" w:lineRule="auto"/>
+        <w:contextualSpacing w:val="0"/>
+        <w:rPr/>
+      </w:pPr>
+      <w:r>
+        <w:rPr>
+          <w:rtl w:val="0"/>
+        </w:rPr>
+        <w:tab/>
+        <w:t xml:space="preserve">Jedes empfangene Paket wird vom Empfänger durch das senden eines Antwortpaketes (AP) quittiert. Ein AP ist exakt 4 Bytes groß und ist wie folgt aufgebaut:</w:t>
+      </w:r>
+    </w:p>
+    <w:p>
+      <w:pPr>
+        <w:contextualSpacing w:val="0"/>
+        <w:rPr/>
+      </w:pPr>
+      <w:r>
+        <w:rPr>
+          <w:rtl w:val="0"/>
+        </w:rPr>
       </w:r>
     </w:p>
     <w:tbl>
       <w:tblPr>
-        <w:tblStyle w:val="Table5"/>
+        <w:tblStyle w:val="Table6"/>
         <w:tblW w:w="9360.0" w:type="dxa"/>
         <w:jc w:val="left"/>
         <w:tblInd w:w="100.0" w:type="pct"/>
@@ -5123,84 +6640,6 @@
           </w:p>
         </w:tc>
       </w:tr>
-      <w:tr>
-        <w:tc>
-          <w:tcPr>
-            <w:shd w:fill="auto" w:val="clear"/>
-            <w:tcMar>
-              <w:top w:w="100.0" w:type="dxa"/>
-              <w:left w:w="100.0" w:type="dxa"/>
-              <w:bottom w:w="100.0" w:type="dxa"/>
-              <w:right w:w="100.0" w:type="dxa"/>
-            </w:tcMar>
-            <w:vAlign w:val="top"/>
-          </w:tcPr>
-          <w:p>
-            <w:pPr>
-              <w:keepNext w:val="0"/>
-              <w:keepLines w:val="0"/>
-              <w:widowControl w:val="0"/>
-              <w:pBdr>
-                <w:top w:space="0" w:sz="0" w:val="nil"/>
-                <w:left w:space="0" w:sz="0" w:val="nil"/>
-                <w:bottom w:space="0" w:sz="0" w:val="nil"/>
-                <w:right w:space="0" w:sz="0" w:val="nil"/>
-                <w:between w:space="0" w:sz="0" w:val="nil"/>
-              </w:pBdr>
-              <w:shd w:fill="auto" w:val="clear"/>
-              <w:spacing w:after="0" w:before="0" w:line="240" w:lineRule="auto"/>
-              <w:ind w:left="0" w:right="0" w:firstLine="0"/>
-              <w:contextualSpacing w:val="0"/>
-              <w:jc w:val="left"/>
-              <w:rPr/>
-            </w:pPr>
-            <w:r>
-              <w:rPr>
-                <w:rtl w:val="0"/>
-              </w:rPr>
-              <w:t xml:space="preserve">1 Byte</w:t>
-            </w:r>
-          </w:p>
-        </w:tc>
-        <w:tc>
-          <w:tcPr>
-            <w:shd w:fill="auto" w:val="clear"/>
-            <w:tcMar>
-              <w:top w:w="100.0" w:type="dxa"/>
-              <w:left w:w="100.0" w:type="dxa"/>
-              <w:bottom w:w="100.0" w:type="dxa"/>
-              <w:right w:w="100.0" w:type="dxa"/>
-            </w:tcMar>
-            <w:vAlign w:val="top"/>
-          </w:tcPr>
-          <w:p>
-            <w:pPr>
-              <w:keepNext w:val="0"/>
-              <w:keepLines w:val="0"/>
-              <w:widowControl w:val="0"/>
-              <w:pBdr>
-                <w:top w:space="0" w:sz="0" w:val="nil"/>
-                <w:left w:space="0" w:sz="0" w:val="nil"/>
-                <w:bottom w:space="0" w:sz="0" w:val="nil"/>
-                <w:right w:space="0" w:sz="0" w:val="nil"/>
-                <w:between w:space="0" w:sz="0" w:val="nil"/>
-              </w:pBdr>
-              <w:shd w:fill="auto" w:val="clear"/>
-              <w:spacing w:after="0" w:before="0" w:line="240" w:lineRule="auto"/>
-              <w:ind w:left="0" w:right="0" w:firstLine="0"/>
-              <w:contextualSpacing w:val="0"/>
-              <w:jc w:val="left"/>
-              <w:rPr/>
-            </w:pPr>
-            <w:r>
-              <w:rPr>
-                <w:rtl w:val="0"/>
-              </w:rPr>
-              <w:t xml:space="preserve">Füllbyte</w:t>
-            </w:r>
-          </w:p>
-        </w:tc>
-      </w:tr>
     </w:tbl>
     <w:p>
       <w:pPr>
@@ -5225,7 +6664,7 @@
           <w:rtl w:val="0"/>
         </w:rPr>
         <w:tab/>
-        <w:t xml:space="preserve">Die Packet ID ist die ID des Datenpaketes auf das sich das AP bezieht. Im Falle eines RDP (welches keine Packet ID hat) ist die Packet ID im AP gleich 0x00.</w:t>
+        <w:t xml:space="preserve">Die Packet ID ist die ID des Datenpaketes auf das sich das AP bezieht.</w:t>
       </w:r>
       <w:r>
         <w:rPr>
@@ -5241,8 +6680,8 @@
           <w:b w:val="1"/>
         </w:rPr>
       </w:pPr>
-      <w:bookmarkStart w:colFirst="0" w:colLast="0" w:name="_wooh15tvr4g9" w:id="13"/>
-      <w:bookmarkEnd w:id="13"/>
+      <w:bookmarkStart w:colFirst="0" w:colLast="0" w:name="_wooh15tvr4g9" w:id="15"/>
+      <w:bookmarkEnd w:id="15"/>
       <w:r>
         <w:rPr>
           <w:rtl w:val="0"/>
@@ -5257,8 +6696,8 @@
           <w:b w:val="1"/>
         </w:rPr>
       </w:pPr>
-      <w:bookmarkStart w:colFirst="0" w:colLast="0" w:name="_xprvh770vfjt" w:id="14"/>
-      <w:bookmarkEnd w:id="14"/>
+      <w:bookmarkStart w:colFirst="0" w:colLast="0" w:name="_xprvh770vfjt" w:id="16"/>
+      <w:bookmarkEnd w:id="16"/>
       <w:r>
         <w:rPr>
           <w:b w:val="1"/>
@@ -5277,8 +6716,8 @@
           <w:b w:val="1"/>
         </w:rPr>
       </w:pPr>
-      <w:bookmarkStart w:colFirst="0" w:colLast="0" w:name="_9mnqal9cq2wy" w:id="15"/>
-      <w:bookmarkEnd w:id="15"/>
+      <w:bookmarkStart w:colFirst="0" w:colLast="0" w:name="_9mnqal9cq2wy" w:id="17"/>
+      <w:bookmarkEnd w:id="17"/>
       <w:r>
         <w:rPr>
           <w:b w:val="1"/>
@@ -5300,7 +6739,7 @@
           <w:rtl w:val="0"/>
         </w:rPr>
         <w:tab/>
-        <w:t xml:space="preserve">Wenn ein Paket mit einem Packet Type empfangen wird, der nicht in der Tabelle in Apendix A aufgeführt ist, ist diese unbekannte Type-ID zu analysieren. Weicht sie in nur einem bit von einem der aufgeführten Werte ab ist anzunehmen, dass diese Type-ID gemeint war. In diesem Fall kann die empfangene Type-ID korrigiert werden und der Rest des Paketes normal eingelesen werden. Kann der ursprüngliche Packet Type nicht rekonstruiert werden, dann wird ein Reset Packet (RP) an den Sender geschickt. Daraufhin sind alle ankommenden Daten zu verwerfen bis die Reset Acknowledge Sequence (RAS) </w:t>
+        <w:t xml:space="preserve">Wenn ein Paket mit einem Packet Type empfangen wird, der nicht in der Tabelle in Apendix A aufgeführt ist, ist diese unbekannte Type-ID zu analysieren. Weicht sie in Zwei oder weniger bits von einem der aufgeführten Werte ab ist anzunehmen, dass diese Type-ID gemeint war. In diesem Fall kann die empfangene Type-ID korrigiert werden und der Rest des Paketes normal eingelesen werden. Kann der ursprüngliche Packet Type nicht rekonstruiert werden, dann wird ein Reset Packet (RP) an den Sender geschickt. Daraufhin sind alle ankommenden Daten zu verwerfen bis die Reset Acknowledge Sequence (RAS) </w:t>
       </w:r>
       <w:r>
         <w:rPr>
@@ -5326,8 +6765,8 @@
           <w:b w:val="1"/>
         </w:rPr>
       </w:pPr>
-      <w:bookmarkStart w:colFirst="0" w:colLast="0" w:name="_8r6l3x3z9zz6" w:id="16"/>
-      <w:bookmarkEnd w:id="16"/>
+      <w:bookmarkStart w:colFirst="0" w:colLast="0" w:name="_8r6l3x3z9zz6" w:id="18"/>
+      <w:bookmarkEnd w:id="18"/>
       <w:r>
         <w:rPr>
           <w:b w:val="1"/>
@@ -5365,8 +6804,8 @@
           <w:b w:val="1"/>
         </w:rPr>
       </w:pPr>
-      <w:bookmarkStart w:colFirst="0" w:colLast="0" w:name="_3woui8kdpkff" w:id="17"/>
-      <w:bookmarkEnd w:id="17"/>
+      <w:bookmarkStart w:colFirst="0" w:colLast="0" w:name="_3woui8kdpkff" w:id="19"/>
+      <w:bookmarkEnd w:id="19"/>
       <w:r>
         <w:rPr>
           <w:b w:val="1"/>
@@ -5388,7 +6827,7 @@
           <w:rtl w:val="0"/>
         </w:rPr>
         <w:tab/>
-        <w:t xml:space="preserve">Sollte ein AP den Checksum Test nicht bestehen, dann gilt das Paket, auf das sich das AP bezieht, als nicht erfolgreich übertragen und muss noch einmal gesendet werden.</w:t>
+        <w:t xml:space="preserve">Sollte ein AP den Checksum Test nicht bestehen, dann gilt das noch nicht quittierte Datenpaket, das den Empfänger zum versenden des AP veranlasst hat, als nicht erfolgreich übertragen und muss noch einmal gesendet werden.</w:t>
       </w:r>
     </w:p>
     <w:p>
@@ -5399,8 +6838,8 @@
           <w:b w:val="1"/>
         </w:rPr>
       </w:pPr>
-      <w:bookmarkStart w:colFirst="0" w:colLast="0" w:name="_o1mbl1ykqlr7" w:id="18"/>
-      <w:bookmarkEnd w:id="18"/>
+      <w:bookmarkStart w:colFirst="0" w:colLast="0" w:name="_o1mbl1ykqlr7" w:id="20"/>
+      <w:bookmarkEnd w:id="20"/>
       <w:r>
         <w:rPr>
           <w:b w:val="1"/>
@@ -5422,47 +6861,7 @@
           <w:rtl w:val="0"/>
         </w:rPr>
         <w:tab/>
-        <w:t xml:space="preserve">Sollte ein Paket empfangen werden, was bereits vorher in einem validen Zustand empfangen wurde (zB durch eine Korruption eines AP), dann ist der Inhalt des Pakets zu ignorieren und (im Falle eines Datenpakets) zu quittieren.</w:t>
-      </w:r>
-    </w:p>
-    <w:p>
-      <w:pPr>
-        <w:pStyle w:val="Heading2"/>
-        <w:contextualSpacing w:val="0"/>
-        <w:rPr>
-          <w:b w:val="1"/>
-        </w:rPr>
-      </w:pPr>
-      <w:bookmarkStart w:colFirst="0" w:colLast="0" w:name="_cczhag2cevml" w:id="19"/>
-      <w:bookmarkEnd w:id="19"/>
-      <w:r>
-        <w:rPr>
-          <w:b w:val="1"/>
-          <w:rtl w:val="0"/>
-        </w:rPr>
-        <w:t xml:space="preserve">6</w:t>
-        <w:tab/>
-        <w:t xml:space="preserve">Appendices</w:t>
-      </w:r>
-    </w:p>
-    <w:p>
-      <w:pPr>
-        <w:pStyle w:val="Heading3"/>
-        <w:contextualSpacing w:val="0"/>
-        <w:rPr>
-          <w:b w:val="1"/>
-        </w:rPr>
-      </w:pPr>
-      <w:bookmarkStart w:colFirst="0" w:colLast="0" w:name="_jlka2duxwrmx" w:id="20"/>
-      <w:bookmarkEnd w:id="20"/>
-      <w:r>
-        <w:rPr>
-          <w:b w:val="1"/>
-          <w:rtl w:val="0"/>
-        </w:rPr>
-        <w:t xml:space="preserve">A</w:t>
-        <w:tab/>
-        <w:t xml:space="preserve">Packet Type</w:t>
+        <w:t xml:space="preserve">Sollte ein Paket empfangen werden, was bereits vorher in einem validen Zustand empfangen wurde (zB durch eine Korruption eines AP), dann ist der Inhalt des Pakets zu ignorieren, aber trotzdem (im Falle eines Datenpakets) zu quittieren.</w:t>
       </w:r>
     </w:p>
     <w:p>
@@ -5472,11 +6871,66 @@
         <w:rPr/>
       </w:pPr>
       <w:r>
+        <w:br w:type="page"/>
+      </w:r>
+      <w:r>
         <w:rPr>
           <w:rtl w:val="0"/>
         </w:rPr>
+      </w:r>
+    </w:p>
+    <w:p>
+      <w:pPr>
+        <w:pStyle w:val="Heading2"/>
+        <w:contextualSpacing w:val="0"/>
+        <w:rPr>
+          <w:b w:val="1"/>
+        </w:rPr>
+      </w:pPr>
+      <w:bookmarkStart w:colFirst="0" w:colLast="0" w:name="_cczhag2cevml" w:id="21"/>
+      <w:bookmarkEnd w:id="21"/>
+      <w:r>
+        <w:rPr>
+          <w:b w:val="1"/>
+          <w:rtl w:val="0"/>
+        </w:rPr>
+        <w:t xml:space="preserve">6</w:t>
         <w:tab/>
-        <w:t xml:space="preserve">Ein Packet Type ist eine 2 Byte Sequenz die die Inhalt eines Pakets kategorisiert. Es bildet den Anfang von jedem Paket (abgesehen von DPs, die keinen Packet Type haben) und sind im Big Endian Format. Es gibt 6 verschiedene Paket-Typen:</w:t>
+        <w:t xml:space="preserve">Appendices</w:t>
+      </w:r>
+    </w:p>
+    <w:p>
+      <w:pPr>
+        <w:pStyle w:val="Heading3"/>
+        <w:contextualSpacing w:val="0"/>
+        <w:rPr>
+          <w:b w:val="1"/>
+        </w:rPr>
+      </w:pPr>
+      <w:bookmarkStart w:colFirst="0" w:colLast="0" w:name="_jlka2duxwrmx" w:id="22"/>
+      <w:bookmarkEnd w:id="22"/>
+      <w:r>
+        <w:rPr>
+          <w:b w:val="1"/>
+          <w:rtl w:val="0"/>
+        </w:rPr>
+        <w:t xml:space="preserve">A</w:t>
+        <w:tab/>
+        <w:t xml:space="preserve">Packet Type</w:t>
+      </w:r>
+    </w:p>
+    <w:p>
+      <w:pPr>
+        <w:spacing w:line="360" w:lineRule="auto"/>
+        <w:contextualSpacing w:val="0"/>
+        <w:rPr/>
+      </w:pPr>
+      <w:r>
+        <w:rPr>
+          <w:rtl w:val="0"/>
+        </w:rPr>
+        <w:tab/>
+        <w:t xml:space="preserve">Ein Packet Type ist eine 2 Byte Sequenz die die Inhalt eines Pakets kategorisiert. Es bildet den Anfang von jedem Paket und sind im Big Endian Format. Es gibt 6 verschiedene Paket-Typen:</w:t>
       </w:r>
     </w:p>
     <w:p>
@@ -5492,7 +6946,7 @@
     </w:p>
     <w:tbl>
       <w:tblPr>
-        <w:tblStyle w:val="Table6"/>
+        <w:tblStyle w:val="Table7"/>
         <w:tblW w:w="9374.933451641526" w:type="dxa"/>
         <w:jc w:val="left"/>
         <w:tblInd w:w="100.0" w:type="pct"/>
@@ -5755,6 +7209,7 @@
               <w:rPr>
                 <w:rtl w:val="0"/>
               </w:rPr>
+              <w:t xml:space="preserve">-/-</w:t>
             </w:r>
           </w:p>
         </w:tc>
@@ -5832,58 +7287,45 @@
               <w:rPr>
                 <w:rtl w:val="0"/>
               </w:rPr>
-              <w:t xml:space="preserve">Control Packet (SUPER)</w:t>
-            </w:r>
-          </w:p>
-        </w:tc>
-        <w:tc>
-          <w:tcPr>
-            <w:shd w:fill="auto" w:val="clear"/>
-            <w:tcMar>
-              <w:top w:w="100.0" w:type="dxa"/>
-              <w:left w:w="100.0" w:type="dxa"/>
-              <w:bottom w:w="100.0" w:type="dxa"/>
-              <w:right w:w="100.0" w:type="dxa"/>
-            </w:tcMar>
-            <w:vAlign w:val="top"/>
-          </w:tcPr>
-          <w:p>
-            <w:pPr>
-              <w:keepNext w:val="0"/>
-              <w:keepLines w:val="0"/>
-              <w:widowControl w:val="0"/>
-              <w:pBdr>
-                <w:top w:space="0" w:sz="0" w:val="nil"/>
-                <w:left w:space="0" w:sz="0" w:val="nil"/>
-                <w:bottom w:space="0" w:sz="0" w:val="nil"/>
-                <w:right w:space="0" w:sz="0" w:val="nil"/>
-                <w:between w:space="0" w:sz="0" w:val="nil"/>
-              </w:pBdr>
-              <w:shd w:fill="auto" w:val="clear"/>
-              <w:spacing w:after="0" w:before="0" w:line="240" w:lineRule="auto"/>
-              <w:ind w:left="0" w:right="0" w:firstLine="0"/>
-              <w:contextualSpacing w:val="0"/>
-              <w:jc w:val="left"/>
-              <w:rPr/>
-            </w:pPr>
-            <w:r>
-              <w:rPr>
-                <w:rtl w:val="0"/>
-              </w:rPr>
-              <w:t xml:space="preserve">Das folgende RDP ist nur ein Teil der zu übertragenden </w:t>
-            </w:r>
-            <w:r>
-              <w:rPr>
-                <w:i w:val="1"/>
-                <w:rtl w:val="0"/>
-              </w:rPr>
-              <w:t xml:space="preserve">raw data</w:t>
-            </w:r>
-            <w:r>
-              <w:rPr>
-                <w:rtl w:val="0"/>
-              </w:rPr>
-              <w:t xml:space="preserve">; es folgen noch weitere LDPs</w:t>
+              <w:t xml:space="preserve">Medium Data Paket</w:t>
+            </w:r>
+          </w:p>
+        </w:tc>
+        <w:tc>
+          <w:tcPr>
+            <w:shd w:fill="auto" w:val="clear"/>
+            <w:tcMar>
+              <w:top w:w="100.0" w:type="dxa"/>
+              <w:left w:w="100.0" w:type="dxa"/>
+              <w:bottom w:w="100.0" w:type="dxa"/>
+              <w:right w:w="100.0" w:type="dxa"/>
+            </w:tcMar>
+            <w:vAlign w:val="top"/>
+          </w:tcPr>
+          <w:p>
+            <w:pPr>
+              <w:keepNext w:val="0"/>
+              <w:keepLines w:val="0"/>
+              <w:widowControl w:val="0"/>
+              <w:pBdr>
+                <w:top w:space="0" w:sz="0" w:val="nil"/>
+                <w:left w:space="0" w:sz="0" w:val="nil"/>
+                <w:bottom w:space="0" w:sz="0" w:val="nil"/>
+                <w:right w:space="0" w:sz="0" w:val="nil"/>
+                <w:between w:space="0" w:sz="0" w:val="nil"/>
+              </w:pBdr>
+              <w:shd w:fill="auto" w:val="clear"/>
+              <w:spacing w:after="0" w:before="0" w:line="240" w:lineRule="auto"/>
+              <w:ind w:left="0" w:right="0" w:firstLine="0"/>
+              <w:contextualSpacing w:val="0"/>
+              <w:jc w:val="left"/>
+              <w:rPr/>
+            </w:pPr>
+            <w:r>
+              <w:rPr>
+                <w:rtl w:val="0"/>
+              </w:rPr>
+              <w:t xml:space="preserve">-/-</w:t>
             </w:r>
           </w:p>
         </w:tc>
@@ -5961,58 +7403,45 @@
               <w:rPr>
                 <w:rtl w:val="0"/>
               </w:rPr>
-              <w:t xml:space="preserve">Control Packet (LAST)</w:t>
-            </w:r>
-          </w:p>
-        </w:tc>
-        <w:tc>
-          <w:tcPr>
-            <w:shd w:fill="auto" w:val="clear"/>
-            <w:tcMar>
-              <w:top w:w="100.0" w:type="dxa"/>
-              <w:left w:w="100.0" w:type="dxa"/>
-              <w:bottom w:w="100.0" w:type="dxa"/>
-              <w:right w:w="100.0" w:type="dxa"/>
-            </w:tcMar>
-            <w:vAlign w:val="top"/>
-          </w:tcPr>
-          <w:p>
-            <w:pPr>
-              <w:keepNext w:val="0"/>
-              <w:keepLines w:val="0"/>
-              <w:widowControl w:val="0"/>
-              <w:pBdr>
-                <w:top w:space="0" w:sz="0" w:val="nil"/>
-                <w:left w:space="0" w:sz="0" w:val="nil"/>
-                <w:bottom w:space="0" w:sz="0" w:val="nil"/>
-                <w:right w:space="0" w:sz="0" w:val="nil"/>
-                <w:between w:space="0" w:sz="0" w:val="nil"/>
-              </w:pBdr>
-              <w:shd w:fill="auto" w:val="clear"/>
-              <w:spacing w:after="0" w:before="0" w:line="240" w:lineRule="auto"/>
-              <w:ind w:left="0" w:right="0" w:firstLine="0"/>
-              <w:contextualSpacing w:val="0"/>
-              <w:jc w:val="left"/>
-              <w:rPr/>
-            </w:pPr>
-            <w:r>
-              <w:rPr>
-                <w:rtl w:val="0"/>
-              </w:rPr>
-              <w:t xml:space="preserve">Das folgende RDP enthält das letzte </w:t>
-            </w:r>
-            <w:r>
-              <w:rPr>
-                <w:i w:val="1"/>
-                <w:rtl w:val="0"/>
-              </w:rPr>
-              <w:t xml:space="preserve">raw data</w:t>
-            </w:r>
-            <w:r>
-              <w:rPr>
-                <w:rtl w:val="0"/>
-              </w:rPr>
-              <w:t xml:space="preserve">-Fragment.</w:t>
+              <w:t xml:space="preserve">Large Data Paket</w:t>
+            </w:r>
+          </w:p>
+        </w:tc>
+        <w:tc>
+          <w:tcPr>
+            <w:shd w:fill="auto" w:val="clear"/>
+            <w:tcMar>
+              <w:top w:w="100.0" w:type="dxa"/>
+              <w:left w:w="100.0" w:type="dxa"/>
+              <w:bottom w:w="100.0" w:type="dxa"/>
+              <w:right w:w="100.0" w:type="dxa"/>
+            </w:tcMar>
+            <w:vAlign w:val="top"/>
+          </w:tcPr>
+          <w:p>
+            <w:pPr>
+              <w:keepNext w:val="0"/>
+              <w:keepLines w:val="0"/>
+              <w:widowControl w:val="0"/>
+              <w:pBdr>
+                <w:top w:space="0" w:sz="0" w:val="nil"/>
+                <w:left w:space="0" w:sz="0" w:val="nil"/>
+                <w:bottom w:space="0" w:sz="0" w:val="nil"/>
+                <w:right w:space="0" w:sz="0" w:val="nil"/>
+                <w:between w:space="0" w:sz="0" w:val="nil"/>
+              </w:pBdr>
+              <w:shd w:fill="auto" w:val="clear"/>
+              <w:spacing w:after="0" w:before="0" w:line="240" w:lineRule="auto"/>
+              <w:ind w:left="0" w:right="0" w:firstLine="0"/>
+              <w:contextualSpacing w:val="0"/>
+              <w:jc w:val="left"/>
+              <w:rPr/>
+            </w:pPr>
+            <w:r>
+              <w:rPr>
+                <w:rtl w:val="0"/>
+              </w:rPr>
+              <w:t xml:space="preserve">-/-</w:t>
             </w:r>
           </w:p>
         </w:tc>
@@ -6374,8 +7803,8 @@
           <w:b w:val="1"/>
         </w:rPr>
       </w:pPr>
-      <w:bookmarkStart w:colFirst="0" w:colLast="0" w:name="_xssml8z6elja" w:id="21"/>
-      <w:bookmarkEnd w:id="21"/>
+      <w:bookmarkStart w:colFirst="0" w:colLast="0" w:name="_xssml8z6elja" w:id="23"/>
+      <w:bookmarkEnd w:id="23"/>
       <w:r>
         <w:rPr>
           <w:b w:val="1"/>
@@ -6397,7 +7826,7 @@
           <w:rtl w:val="0"/>
         </w:rPr>
         <w:tab/>
-        <w:t xml:space="preserve">Beim Senden eines Datenpaketes (SDP und CP) gibt der Sender diesem eine numerische ID. APs halten die ID des Paketes auf das sie sich beziehen. RDP haben keine Packet ID. Die vergebenen IDs dürfen nicht 0 sein und fangen daher bei 1 an und werden für jedes weitere </w:t>
+        <w:t xml:space="preserve">Beim Senden eines Datenpaketes gibt der Sender diesem eine numerische ID. APs halten die ID des Paketes auf das sie sich beziehen. Die vergebenen IDs fangen bei 0 an und werden für jedes weitere </w:t>
       </w:r>
       <w:r>
         <w:rPr>
@@ -6410,7 +7839,7 @@
         <w:rPr>
           <w:rtl w:val="0"/>
         </w:rPr>
-        <w:t xml:space="preserve">Paket um 1 erhöht. Da für das Packet ID nur ein Byte reserviert ist wird nach erreichen der ID 255 wieder bei 1 angefangen. Beide Klienten müssen mindestens die letzten 20 gesendeten Pakete und die IDs der letzten 20 empfangen Pakete gespeichert halten.</w:t>
+        <w:t xml:space="preserve">Paket um 1 erhöht. Da für das Packet ID nur ein Byte reserviert ist wird nach erreichen der ID 255 wieder bei 0 angefangen. Der Empfänger muss in der Lage sein, ein bereits korrekt Übertragenes Paket bei einer Neuübertragung zu erkennen und den Inhalt nicht weiter verarbeitet (auch dieses Paket muss quittiert werden!).</w:t>
       </w:r>
     </w:p>
     <w:p>
@@ -6421,8 +7850,8 @@
           <w:b w:val="1"/>
         </w:rPr>
       </w:pPr>
-      <w:bookmarkStart w:colFirst="0" w:colLast="0" w:name="_ix5wo2vd2v4w" w:id="22"/>
-      <w:bookmarkEnd w:id="22"/>
+      <w:bookmarkStart w:colFirst="0" w:colLast="0" w:name="_ix5wo2vd2v4w" w:id="24"/>
+      <w:bookmarkEnd w:id="24"/>
       <w:r>
         <w:rPr>
           <w:b w:val="1"/>
@@ -6444,7 +7873,33 @@
           <w:rtl w:val="0"/>
         </w:rPr>
         <w:tab/>
-        <w:t xml:space="preserve">Die Integrität eines jeden RDP wird durch einen CRC sichergestellt. Dabei wird vom Sender ein 32 bit Wert errechnet und im CP verschickt. Beim Empfangen des RDP errechnet der Empfänger ebenfalls einen Wert basierent auf dem empfangenen RDP. Diese beiden Werte sind identisch wenn das Paket korrekt übertragen wurde. Die Errechnung des CRC Wertes erfolgt nach ISO 3309. Dabei wird folgendes CRC Polynom genutzt:</w:t>
+        <w:t xml:space="preserve">Die Integrität der übertragenden </w:t>
+      </w:r>
+      <w:r>
+        <w:rPr>
+          <w:i w:val="1"/>
+          <w:rtl w:val="0"/>
+        </w:rPr>
+        <w:t xml:space="preserve">raw data</w:t>
+      </w:r>
+      <w:r>
+        <w:rPr>
+          <w:rtl w:val="0"/>
+        </w:rPr>
+        <w:t xml:space="preserve"> wird durch einen CRC sichergestellt. Dabei wird vom Sender ein 32 bit Wert errechnet und im CP verschickt. Beim Empfangen des Datenpaketes errechnet der Empfänger ebenfalls einen Wert basierent auf der empfangenen</w:t>
+      </w:r>
+      <w:r>
+        <w:rPr>
+          <w:i w:val="1"/>
+          <w:rtl w:val="0"/>
+        </w:rPr>
+        <w:t xml:space="preserve">raw data</w:t>
+      </w:r>
+      <w:r>
+        <w:rPr>
+          <w:rtl w:val="0"/>
+        </w:rPr>
+        <w:t xml:space="preserve">. Diese beiden Werte sind identisch wenn das Paket korrekt übertragen wurde. Die Errechnung des CRC Wertes erfolgt nach ISO 3309. Dabei wird folgendes CRC Polynom genutzt:</w:t>
       </w:r>
     </w:p>
     <w:p>
@@ -6774,19 +8229,20 @@
         <w:rPr>
           <w:rtl w:val="0"/>
         </w:rPr>
-        <w:t xml:space="preserve">Der CRC Wert wird vor der Berechnung mit 1sen initialisiert und nach der Berechnung invertiert. Im CP wird der CRC Wert im Big Endian Format gespeichert.</w:t>
+        <w:t xml:space="preserve">Der CRC Wert wird vor der Berechnung mit 1sen initialisiert und nach der Berechnung invertiert. Weder der Dateneingang von der Datenausgang des CRC Generators werden reflektiert.</w:t>
       </w:r>
     </w:p>
     <w:p>
       <w:pPr>
         <w:pStyle w:val="Heading3"/>
+        <w:spacing w:line="360" w:lineRule="auto"/>
         <w:contextualSpacing w:val="0"/>
         <w:rPr>
           <w:b w:val="1"/>
         </w:rPr>
       </w:pPr>
-      <w:bookmarkStart w:colFirst="0" w:colLast="0" w:name="_rab7lqvbiij" w:id="23"/>
-      <w:bookmarkEnd w:id="23"/>
+      <w:bookmarkStart w:colFirst="0" w:colLast="0" w:name="_pozsww8yij8i" w:id="25"/>
+      <w:bookmarkEnd w:id="25"/>
       <w:r>
         <w:rPr>
           <w:b w:val="1"/>
@@ -6808,7 +8264,7 @@
         <w:rPr>
           <w:rtl w:val="0"/>
         </w:rPr>
-        <w:t xml:space="preserve">Die XOR Checksum beschreibt einen 1 Byte großen Wert der durch die Verknüpfung mit XOR aller anderen Bytes im Paket entsteht. Dies hat zur Folge, dass wenn mal alle Bytes in einem Paket (inklusive der XOR Checksum) durch XOR verknüpft der Wert 0x00 heraus kommt. Ist das Ergebnis dieser Berechnung </w:t>
+        <w:t xml:space="preserve">Die XOR Checksum beschreibt einen 1 Byte großen Wert der durch die Verknüpfung mit XOR aller anderen Bytes im Header entsteht. Dies hat zur Folge, dass wenn mal alle Bytes in einem Header (inklusive der XOR Checksum) durch XOR verknüpft der Wert 0x00 heraus kommt. Ist das Ergebnis dieser Berechnung </w:t>
       </w:r>
       <w:r>
         <w:rPr>
@@ -6821,7 +8277,7 @@
         <w:rPr>
           <w:rtl w:val="0"/>
         </w:rPr>
-        <w:t xml:space="preserve"> 0x00, dann wurde der Inhalt des Paketes im Transport beschädigt.</w:t>
+        <w:t xml:space="preserve"> 0x00, dann wurde der Inhalt des Headers im Transport beschädigt.</w:t>
       </w:r>
     </w:p>
     <w:p>
@@ -6832,8 +8288,8 @@
           <w:b w:val="1"/>
         </w:rPr>
       </w:pPr>
-      <w:bookmarkStart w:colFirst="0" w:colLast="0" w:name="_fi5nokmf1jnp" w:id="24"/>
-      <w:bookmarkEnd w:id="24"/>
+      <w:bookmarkStart w:colFirst="0" w:colLast="0" w:name="_fi5nokmf1jnp" w:id="26"/>
+      <w:bookmarkEnd w:id="26"/>
       <w:r>
         <w:rPr>
           <w:b w:val="1"/>
@@ -6870,7 +8326,7 @@
     </w:p>
     <w:tbl>
       <w:tblPr>
-        <w:tblStyle w:val="Table7"/>
+        <w:tblStyle w:val="Table8"/>
         <w:tblW w:w="9360.0" w:type="dxa"/>
         <w:jc w:val="left"/>
         <w:tblInd w:w="100.0" w:type="pct"/>
@@ -6961,6 +8417,14 @@
         </w:rPr>
         <w:t xml:space="preserve">  gelesen wird.</w:t>
       </w:r>
+      <w:r>
+        <w:br w:type="page"/>
+      </w:r>
+      <w:r>
+        <w:rPr>
+          <w:rtl w:val="0"/>
+        </w:rPr>
+      </w:r>
     </w:p>
     <w:p>
       <w:pPr>
@@ -6970,8 +8434,8 @@
           <w:b w:val="1"/>
         </w:rPr>
       </w:pPr>
-      <w:bookmarkStart w:colFirst="0" w:colLast="0" w:name="_tic5ahcjgnyo" w:id="25"/>
-      <w:bookmarkEnd w:id="25"/>
+      <w:bookmarkStart w:colFirst="0" w:colLast="0" w:name="_tic5ahcjgnyo" w:id="27"/>
+      <w:bookmarkEnd w:id="27"/>
       <w:r>
         <w:rPr>
           <w:b w:val="1"/>
@@ -6995,7 +8459,7 @@
     </w:p>
     <w:tbl>
       <w:tblPr>
-        <w:tblStyle w:val="Table8"/>
+        <w:tblStyle w:val="Table9"/>
         <w:tblW w:w="9360.0" w:type="dxa"/>
         <w:jc w:val="left"/>
         <w:tblInd w:w="100.0" w:type="pct"/>
@@ -7295,45 +8759,45 @@
               <w:rPr>
                 <w:rtl w:val="0"/>
               </w:rPr>
-              <w:t xml:space="preserve">LDP</w:t>
-            </w:r>
-          </w:p>
-        </w:tc>
-        <w:tc>
-          <w:tcPr>
-            <w:shd w:fill="auto" w:val="clear"/>
-            <w:tcMar>
-              <w:top w:w="100.0" w:type="dxa"/>
-              <w:left w:w="100.0" w:type="dxa"/>
-              <w:bottom w:w="100.0" w:type="dxa"/>
-              <w:right w:w="100.0" w:type="dxa"/>
-            </w:tcMar>
-            <w:vAlign w:val="top"/>
-          </w:tcPr>
-          <w:p>
-            <w:pPr>
-              <w:keepNext w:val="0"/>
-              <w:keepLines w:val="0"/>
-              <w:widowControl w:val="0"/>
-              <w:pBdr>
-                <w:top w:space="0" w:sz="0" w:val="nil"/>
-                <w:left w:space="0" w:sz="0" w:val="nil"/>
-                <w:bottom w:space="0" w:sz="0" w:val="nil"/>
-                <w:right w:space="0" w:sz="0" w:val="nil"/>
-                <w:between w:space="0" w:sz="0" w:val="nil"/>
-              </w:pBdr>
-              <w:shd w:fill="auto" w:val="clear"/>
-              <w:spacing w:after="0" w:before="0" w:line="240" w:lineRule="auto"/>
-              <w:ind w:left="0" w:right="0" w:firstLine="0"/>
-              <w:contextualSpacing w:val="0"/>
-              <w:jc w:val="left"/>
-              <w:rPr/>
-            </w:pPr>
-            <w:r>
-              <w:rPr>
-                <w:rtl w:val="0"/>
-              </w:rPr>
-              <w:t xml:space="preserve">Large Data Packet</w:t>
+              <w:t xml:space="preserve">MDP</w:t>
+            </w:r>
+          </w:p>
+        </w:tc>
+        <w:tc>
+          <w:tcPr>
+            <w:shd w:fill="auto" w:val="clear"/>
+            <w:tcMar>
+              <w:top w:w="100.0" w:type="dxa"/>
+              <w:left w:w="100.0" w:type="dxa"/>
+              <w:bottom w:w="100.0" w:type="dxa"/>
+              <w:right w:w="100.0" w:type="dxa"/>
+            </w:tcMar>
+            <w:vAlign w:val="top"/>
+          </w:tcPr>
+          <w:p>
+            <w:pPr>
+              <w:keepNext w:val="0"/>
+              <w:keepLines w:val="0"/>
+              <w:widowControl w:val="0"/>
+              <w:pBdr>
+                <w:top w:space="0" w:sz="0" w:val="nil"/>
+                <w:left w:space="0" w:sz="0" w:val="nil"/>
+                <w:bottom w:space="0" w:sz="0" w:val="nil"/>
+                <w:right w:space="0" w:sz="0" w:val="nil"/>
+                <w:between w:space="0" w:sz="0" w:val="nil"/>
+              </w:pBdr>
+              <w:shd w:fill="auto" w:val="clear"/>
+              <w:spacing w:after="0" w:before="0" w:line="240" w:lineRule="auto"/>
+              <w:ind w:left="0" w:right="0" w:firstLine="0"/>
+              <w:contextualSpacing w:val="0"/>
+              <w:jc w:val="left"/>
+              <w:rPr/>
+            </w:pPr>
+            <w:r>
+              <w:rPr>
+                <w:rtl w:val="0"/>
+              </w:rPr>
+              <w:t xml:space="preserve">Medium Data Paket</w:t>
             </w:r>
           </w:p>
         </w:tc>
@@ -7373,123 +8837,45 @@
               <w:rPr>
                 <w:rtl w:val="0"/>
               </w:rPr>
-              <w:t xml:space="preserve">CP</w:t>
-            </w:r>
-          </w:p>
-        </w:tc>
-        <w:tc>
-          <w:tcPr>
-            <w:shd w:fill="auto" w:val="clear"/>
-            <w:tcMar>
-              <w:top w:w="100.0" w:type="dxa"/>
-              <w:left w:w="100.0" w:type="dxa"/>
-              <w:bottom w:w="100.0" w:type="dxa"/>
-              <w:right w:w="100.0" w:type="dxa"/>
-            </w:tcMar>
-            <w:vAlign w:val="top"/>
-          </w:tcPr>
-          <w:p>
-            <w:pPr>
-              <w:keepNext w:val="0"/>
-              <w:keepLines w:val="0"/>
-              <w:widowControl w:val="0"/>
-              <w:pBdr>
-                <w:top w:space="0" w:sz="0" w:val="nil"/>
-                <w:left w:space="0" w:sz="0" w:val="nil"/>
-                <w:bottom w:space="0" w:sz="0" w:val="nil"/>
-                <w:right w:space="0" w:sz="0" w:val="nil"/>
-                <w:between w:space="0" w:sz="0" w:val="nil"/>
-              </w:pBdr>
-              <w:shd w:fill="auto" w:val="clear"/>
-              <w:spacing w:after="0" w:before="0" w:line="240" w:lineRule="auto"/>
-              <w:ind w:left="0" w:right="0" w:firstLine="0"/>
-              <w:contextualSpacing w:val="0"/>
-              <w:jc w:val="left"/>
-              <w:rPr/>
-            </w:pPr>
-            <w:r>
-              <w:rPr>
-                <w:rtl w:val="0"/>
-              </w:rPr>
-              <w:t xml:space="preserve">Control Packet</w:t>
-            </w:r>
-          </w:p>
-        </w:tc>
-      </w:tr>
-      <w:tr>
-        <w:tc>
-          <w:tcPr>
-            <w:shd w:fill="auto" w:val="clear"/>
-            <w:tcMar>
-              <w:top w:w="100.0" w:type="dxa"/>
-              <w:left w:w="100.0" w:type="dxa"/>
-              <w:bottom w:w="100.0" w:type="dxa"/>
-              <w:right w:w="100.0" w:type="dxa"/>
-            </w:tcMar>
-            <w:vAlign w:val="top"/>
-          </w:tcPr>
-          <w:p>
-            <w:pPr>
-              <w:keepNext w:val="0"/>
-              <w:keepLines w:val="0"/>
-              <w:widowControl w:val="0"/>
-              <w:pBdr>
-                <w:top w:space="0" w:sz="0" w:val="nil"/>
-                <w:left w:space="0" w:sz="0" w:val="nil"/>
-                <w:bottom w:space="0" w:sz="0" w:val="nil"/>
-                <w:right w:space="0" w:sz="0" w:val="nil"/>
-                <w:between w:space="0" w:sz="0" w:val="nil"/>
-              </w:pBdr>
-              <w:shd w:fill="auto" w:val="clear"/>
-              <w:spacing w:after="0" w:before="0" w:line="240" w:lineRule="auto"/>
-              <w:ind w:left="0" w:right="0" w:firstLine="0"/>
-              <w:contextualSpacing w:val="0"/>
-              <w:jc w:val="left"/>
-              <w:rPr/>
-            </w:pPr>
-            <w:r>
-              <w:rPr>
-                <w:rtl w:val="0"/>
-              </w:rPr>
-              <w:t xml:space="preserve">RDP</w:t>
-            </w:r>
-          </w:p>
-        </w:tc>
-        <w:tc>
-          <w:tcPr>
-            <w:shd w:fill="auto" w:val="clear"/>
-            <w:tcMar>
-              <w:top w:w="100.0" w:type="dxa"/>
-              <w:left w:w="100.0" w:type="dxa"/>
-              <w:bottom w:w="100.0" w:type="dxa"/>
-              <w:right w:w="100.0" w:type="dxa"/>
-            </w:tcMar>
-            <w:vAlign w:val="top"/>
-          </w:tcPr>
-          <w:p>
-            <w:pPr>
-              <w:keepNext w:val="0"/>
-              <w:keepLines w:val="0"/>
-              <w:widowControl w:val="0"/>
-              <w:pBdr>
-                <w:top w:space="0" w:sz="0" w:val="nil"/>
-                <w:left w:space="0" w:sz="0" w:val="nil"/>
-                <w:bottom w:space="0" w:sz="0" w:val="nil"/>
-                <w:right w:space="0" w:sz="0" w:val="nil"/>
-                <w:between w:space="0" w:sz="0" w:val="nil"/>
-              </w:pBdr>
-              <w:shd w:fill="auto" w:val="clear"/>
-              <w:spacing w:after="0" w:before="0" w:line="240" w:lineRule="auto"/>
-              <w:ind w:left="0" w:right="0" w:firstLine="0"/>
-              <w:contextualSpacing w:val="0"/>
-              <w:jc w:val="left"/>
-              <w:rPr/>
-            </w:pPr>
-            <w:r>
-              <w:rPr>
-                <w:rtl w:val="0"/>
-              </w:rPr>
-              <w:t xml:space="preserve">Raw Data Packet</w:t>
+              <w:t xml:space="preserve">LDP</w:t>
+            </w:r>
+          </w:p>
+        </w:tc>
+        <w:tc>
+          <w:tcPr>
+            <w:shd w:fill="auto" w:val="clear"/>
+            <w:tcMar>
+              <w:top w:w="100.0" w:type="dxa"/>
+              <w:left w:w="100.0" w:type="dxa"/>
+              <w:bottom w:w="100.0" w:type="dxa"/>
+              <w:right w:w="100.0" w:type="dxa"/>
+            </w:tcMar>
+            <w:vAlign w:val="top"/>
+          </w:tcPr>
+          <w:p>
+            <w:pPr>
+              <w:keepNext w:val="0"/>
+              <w:keepLines w:val="0"/>
+              <w:widowControl w:val="0"/>
+              <w:pBdr>
+                <w:top w:space="0" w:sz="0" w:val="nil"/>
+                <w:left w:space="0" w:sz="0" w:val="nil"/>
+                <w:bottom w:space="0" w:sz="0" w:val="nil"/>
+                <w:right w:space="0" w:sz="0" w:val="nil"/>
+                <w:between w:space="0" w:sz="0" w:val="nil"/>
+              </w:pBdr>
+              <w:shd w:fill="auto" w:val="clear"/>
+              <w:spacing w:after="0" w:before="0" w:line="240" w:lineRule="auto"/>
+              <w:ind w:left="0" w:right="0" w:firstLine="0"/>
+              <w:contextualSpacing w:val="0"/>
+              <w:jc w:val="left"/>
+              <w:rPr/>
+            </w:pPr>
+            <w:r>
+              <w:rPr>
+                <w:rtl w:val="0"/>
+              </w:rPr>
+              <w:t xml:space="preserve">Large Data Packet</w:t>
             </w:r>
           </w:p>
         </w:tc>
@@ -8340,6 +9726,19 @@
       </w:tblCellMar>
     </w:tblPr>
   </w:style>
+  <w:style w:type="table" w:styleId="Table9">
+    <w:basedOn w:val="TableNormal"/>
+    <w:tblPr>
+      <w:tblStyleRowBandSize w:val="1"/>
+      <w:tblStyleColBandSize w:val="1"/>
+      <w:tblCellMar>
+        <w:top w:w="100.0" w:type="dxa"/>
+        <w:left w:w="100.0" w:type="dxa"/>
+        <w:bottom w:w="100.0" w:type="dxa"/>
+        <w:right w:w="100.0" w:type="dxa"/>
+      </w:tblCellMar>
+    </w:tblPr>
+  </w:style>
 </w:styles>
 </file>
 

</xml_diff>